<commit_message>
add new content 2012/9/6 00:01
</commit_message>
<xml_diff>
--- a/hd_soc_chip_utility总结.docx
+++ b/hd_soc_chip_utility总结.docx
@@ -7,12 +7,12 @@
         <w:pStyle w:val="1"/>
         <w:spacing w:after="0" w:line="240" w:lineRule="auto"/>
         <w:rPr>
-          <w:rFonts w:hint="eastAsia"/>
           <w:color w:val="323232"/>
           <w:sz w:val="21"/>
           <w:szCs w:val="21"/>
         </w:rPr>
       </w:pPr>
+      <w:proofErr w:type="spellStart"/>
       <w:r>
         <w:rPr>
           <w:sz w:val="21"/>
@@ -20,6 +20,7 @@
         </w:rPr>
         <w:t>DataGridView</w:t>
       </w:r>
+      <w:proofErr w:type="spellEnd"/>
       <w:r>
         <w:rPr>
           <w:rFonts w:hint="eastAsia"/>
@@ -32,26 +33,25 @@
     <w:p>
       <w:pPr>
         <w:rPr>
-          <w:rFonts w:ascii="Consolas" w:hAnsi="Consolas" w:cs="Consolas" w:hint="eastAsia"/>
+          <w:rFonts w:ascii="Consolas" w:hAnsi="Consolas" w:cs="Consolas"/>
           <w:color w:val="323232"/>
           <w:kern w:val="0"/>
           <w:sz w:val="19"/>
           <w:szCs w:val="19"/>
         </w:rPr>
       </w:pPr>
-      <w:bookmarkStart w:id="0" w:name="_GoBack"/>
-      <w:bookmarkEnd w:id="0"/>
-      <w:r>
-        <w:rPr>
-          <w:rFonts w:ascii="Consolas" w:hAnsi="Consolas" w:cs="Consolas"/>
-          <w:color w:val="323232"/>
-          <w:kern w:val="0"/>
-          <w:sz w:val="19"/>
-          <w:szCs w:val="19"/>
-          <w:highlight w:val="lightGray"/>
-        </w:rPr>
-        <w:tab/>
-      </w:r>
+      <w:r>
+        <w:rPr>
+          <w:rFonts w:ascii="Consolas" w:hAnsi="Consolas" w:cs="Consolas"/>
+          <w:color w:val="323232"/>
+          <w:kern w:val="0"/>
+          <w:sz w:val="19"/>
+          <w:szCs w:val="19"/>
+          <w:highlight w:val="lightGray"/>
+        </w:rPr>
+        <w:tab/>
+      </w:r>
+      <w:proofErr w:type="spellStart"/>
       <w:r>
         <w:rPr>
           <w:rFonts w:ascii="Consolas" w:hAnsi="Consolas" w:cs="Consolas"/>
@@ -63,6 +63,7 @@
         </w:rPr>
         <w:t>DataGridViewEdit</w:t>
       </w:r>
+      <w:proofErr w:type="spellEnd"/>
       <w:r>
         <w:rPr>
           <w:rFonts w:ascii="Consolas" w:hAnsi="Consolas" w:cs="Consolas"/>
@@ -74,6 +75,7 @@
         </w:rPr>
         <w:t xml:space="preserve">^ </w:t>
       </w:r>
+      <w:proofErr w:type="spellStart"/>
       <w:r>
         <w:rPr>
           <w:rFonts w:ascii="Consolas" w:hAnsi="Consolas" w:cs="Consolas"/>
@@ -85,6 +87,7 @@
         </w:rPr>
         <w:t>mDataGridView</w:t>
       </w:r>
+      <w:proofErr w:type="spellEnd"/>
       <w:r>
         <w:rPr>
           <w:rFonts w:ascii="Consolas" w:hAnsi="Consolas" w:cs="Consolas"/>
@@ -134,6 +137,7 @@
         </w:rPr>
         <w:t xml:space="preserve"> </w:t>
       </w:r>
+      <w:proofErr w:type="spellStart"/>
       <w:r>
         <w:rPr>
           <w:rFonts w:ascii="Consolas" w:hAnsi="Consolas" w:cs="Consolas"/>
@@ -145,6 +149,7 @@
         </w:rPr>
         <w:t>GF_Main</w:t>
       </w:r>
+      <w:proofErr w:type="spellEnd"/>
       <w:r>
         <w:rPr>
           <w:rFonts w:ascii="Consolas" w:hAnsi="Consolas" w:cs="Consolas"/>
@@ -156,6 +161,8 @@
         </w:rPr>
         <w:t>::</w:t>
       </w:r>
+      <w:proofErr w:type="spellStart"/>
+      <w:proofErr w:type="gramStart"/>
       <w:r>
         <w:rPr>
           <w:rFonts w:ascii="Consolas" w:hAnsi="Consolas" w:cs="Consolas"/>
@@ -167,6 +174,7 @@
         </w:rPr>
         <w:t>initDataGridView</w:t>
       </w:r>
+      <w:proofErr w:type="spellEnd"/>
       <w:r>
         <w:rPr>
           <w:rFonts w:ascii="Consolas" w:hAnsi="Consolas" w:cs="Consolas"/>
@@ -178,6 +186,7 @@
         </w:rPr>
         <w:t>(</w:t>
       </w:r>
+      <w:proofErr w:type="gramEnd"/>
       <w:r>
         <w:rPr>
           <w:rFonts w:ascii="Consolas" w:hAnsi="Consolas" w:cs="Consolas"/>
@@ -227,6 +236,8 @@
         </w:rPr>
         <w:tab/>
       </w:r>
+      <w:proofErr w:type="spellStart"/>
+      <w:proofErr w:type="gramStart"/>
       <w:r>
         <w:rPr>
           <w:rFonts w:ascii="Consolas" w:hAnsi="Consolas" w:cs="Consolas"/>
@@ -238,6 +249,8 @@
         </w:rPr>
         <w:t>mDataGridView</w:t>
       </w:r>
+      <w:proofErr w:type="spellEnd"/>
+      <w:proofErr w:type="gramEnd"/>
       <w:r>
         <w:rPr>
           <w:rFonts w:ascii="Consolas" w:hAnsi="Consolas" w:cs="Consolas"/>
@@ -249,6 +262,7 @@
         </w:rPr>
         <w:t xml:space="preserve"> = </w:t>
       </w:r>
+      <w:proofErr w:type="spellStart"/>
       <w:r>
         <w:rPr>
           <w:rFonts w:ascii="Consolas" w:hAnsi="Consolas" w:cs="Consolas"/>
@@ -260,6 +274,7 @@
         </w:rPr>
         <w:t>gcnew</w:t>
       </w:r>
+      <w:proofErr w:type="spellEnd"/>
       <w:r>
         <w:rPr>
           <w:rFonts w:ascii="Consolas" w:hAnsi="Consolas" w:cs="Consolas"/>
@@ -271,6 +286,7 @@
         </w:rPr>
         <w:t xml:space="preserve"> </w:t>
       </w:r>
+      <w:proofErr w:type="spellStart"/>
       <w:r>
         <w:rPr>
           <w:rFonts w:ascii="Consolas" w:hAnsi="Consolas" w:cs="Consolas"/>
@@ -282,6 +298,7 @@
         </w:rPr>
         <w:t>DataGridViewEdit</w:t>
       </w:r>
+      <w:proofErr w:type="spellEnd"/>
       <w:r>
         <w:rPr>
           <w:rFonts w:ascii="Consolas" w:hAnsi="Consolas" w:cs="Consolas"/>
@@ -293,6 +310,7 @@
         </w:rPr>
         <w:t>(</w:t>
       </w:r>
+      <w:proofErr w:type="spellStart"/>
       <w:r>
         <w:rPr>
           <w:rFonts w:ascii="Consolas" w:hAnsi="Consolas" w:cs="Consolas"/>
@@ -304,6 +322,7 @@
         </w:rPr>
         <w:t>toolStripButton_Hex</w:t>
       </w:r>
+      <w:proofErr w:type="spellEnd"/>
       <w:r>
         <w:rPr>
           <w:rFonts w:ascii="Consolas" w:hAnsi="Consolas" w:cs="Consolas"/>
@@ -364,6 +383,8 @@
         </w:rPr>
         <w:tab/>
       </w:r>
+      <w:proofErr w:type="spellStart"/>
+      <w:proofErr w:type="gramStart"/>
       <w:r>
         <w:rPr>
           <w:rFonts w:ascii="Consolas" w:hAnsi="Consolas" w:cs="Consolas"/>
@@ -375,6 +396,8 @@
         </w:rPr>
         <w:t>mDataGridView</w:t>
       </w:r>
+      <w:proofErr w:type="spellEnd"/>
+      <w:proofErr w:type="gramEnd"/>
       <w:r>
         <w:rPr>
           <w:rFonts w:ascii="Consolas" w:hAnsi="Consolas" w:cs="Consolas"/>
@@ -408,6 +431,7 @@
         </w:rPr>
         <w:t xml:space="preserve"> = </w:t>
       </w:r>
+      <w:proofErr w:type="spellStart"/>
       <w:r>
         <w:rPr>
           <w:rFonts w:ascii="Consolas" w:hAnsi="Consolas" w:cs="Consolas"/>
@@ -419,6 +443,7 @@
         </w:rPr>
         <w:t>DockStyle</w:t>
       </w:r>
+      <w:proofErr w:type="spellEnd"/>
       <w:r>
         <w:rPr>
           <w:rFonts w:ascii="Consolas" w:hAnsi="Consolas" w:cs="Consolas"/>
@@ -479,6 +504,8 @@
         </w:rPr>
         <w:tab/>
       </w:r>
+      <w:proofErr w:type="spellStart"/>
+      <w:proofErr w:type="gramStart"/>
       <w:r>
         <w:rPr>
           <w:rFonts w:ascii="Consolas" w:hAnsi="Consolas" w:cs="Consolas"/>
@@ -490,6 +517,8 @@
         </w:rPr>
         <w:t>mDataGridView</w:t>
       </w:r>
+      <w:proofErr w:type="spellEnd"/>
+      <w:proofErr w:type="gramEnd"/>
       <w:r>
         <w:rPr>
           <w:rFonts w:ascii="Consolas" w:hAnsi="Consolas" w:cs="Consolas"/>
@@ -501,6 +530,7 @@
         </w:rPr>
         <w:t>-&gt;</w:t>
       </w:r>
+      <w:proofErr w:type="spellStart"/>
       <w:r>
         <w:rPr>
           <w:rFonts w:ascii="Consolas" w:hAnsi="Consolas" w:cs="Consolas"/>
@@ -512,6 +542,7 @@
         </w:rPr>
         <w:t>EditingControlShowing</w:t>
       </w:r>
+      <w:proofErr w:type="spellEnd"/>
       <w:r>
         <w:rPr>
           <w:rFonts w:ascii="Consolas" w:hAnsi="Consolas" w:cs="Consolas"/>
@@ -523,6 +554,7 @@
         </w:rPr>
         <w:t xml:space="preserve"> += </w:t>
       </w:r>
+      <w:proofErr w:type="spellStart"/>
       <w:r>
         <w:rPr>
           <w:rFonts w:ascii="Consolas" w:hAnsi="Consolas" w:cs="Consolas"/>
@@ -534,6 +566,7 @@
         </w:rPr>
         <w:t>gcnew</w:t>
       </w:r>
+      <w:proofErr w:type="spellEnd"/>
       <w:r>
         <w:rPr>
           <w:rFonts w:ascii="Consolas" w:hAnsi="Consolas" w:cs="Consolas"/>
@@ -545,6 +578,7 @@
         </w:rPr>
         <w:t xml:space="preserve"> </w:t>
       </w:r>
+      <w:proofErr w:type="spellStart"/>
       <w:r>
         <w:rPr>
           <w:rFonts w:ascii="Consolas" w:hAnsi="Consolas" w:cs="Consolas"/>
@@ -556,6 +590,7 @@
         </w:rPr>
         <w:t>DataGridViewEditingControlShowingEventHandler</w:t>
       </w:r>
+      <w:proofErr w:type="spellEnd"/>
       <w:r>
         <w:rPr>
           <w:rFonts w:ascii="Consolas" w:hAnsi="Consolas" w:cs="Consolas"/>
@@ -589,6 +624,7 @@
         </w:rPr>
         <w:t>, &amp;</w:t>
       </w:r>
+      <w:proofErr w:type="spellStart"/>
       <w:r>
         <w:rPr>
           <w:rFonts w:ascii="Consolas" w:hAnsi="Consolas" w:cs="Consolas"/>
@@ -600,6 +636,7 @@
         </w:rPr>
         <w:t>GF_Main</w:t>
       </w:r>
+      <w:proofErr w:type="spellEnd"/>
       <w:r>
         <w:rPr>
           <w:rFonts w:ascii="Consolas" w:hAnsi="Consolas" w:cs="Consolas"/>
@@ -660,6 +697,8 @@
         </w:rPr>
         <w:tab/>
       </w:r>
+      <w:proofErr w:type="spellStart"/>
+      <w:proofErr w:type="gramStart"/>
       <w:r>
         <w:rPr>
           <w:rFonts w:ascii="Consolas" w:hAnsi="Consolas" w:cs="Consolas"/>
@@ -671,6 +710,8 @@
         </w:rPr>
         <w:t>mDataGridView</w:t>
       </w:r>
+      <w:proofErr w:type="spellEnd"/>
+      <w:proofErr w:type="gramEnd"/>
       <w:r>
         <w:rPr>
           <w:rFonts w:ascii="Consolas" w:hAnsi="Consolas" w:cs="Consolas"/>
@@ -682,6 +723,7 @@
         </w:rPr>
         <w:t>-&gt;</w:t>
       </w:r>
+      <w:proofErr w:type="spellStart"/>
       <w:r>
         <w:rPr>
           <w:rFonts w:ascii="Consolas" w:hAnsi="Consolas" w:cs="Consolas"/>
@@ -693,6 +735,7 @@
         </w:rPr>
         <w:t>OnRegisterValueChanged</w:t>
       </w:r>
+      <w:proofErr w:type="spellEnd"/>
       <w:r>
         <w:rPr>
           <w:rFonts w:ascii="Consolas" w:hAnsi="Consolas" w:cs="Consolas"/>
@@ -704,6 +747,7 @@
         </w:rPr>
         <w:t xml:space="preserve"> += </w:t>
       </w:r>
+      <w:proofErr w:type="spellStart"/>
       <w:r>
         <w:rPr>
           <w:rFonts w:ascii="Consolas" w:hAnsi="Consolas" w:cs="Consolas"/>
@@ -715,6 +759,7 @@
         </w:rPr>
         <w:t>gcnew</w:t>
       </w:r>
+      <w:proofErr w:type="spellEnd"/>
       <w:r>
         <w:rPr>
           <w:rFonts w:ascii="Consolas" w:hAnsi="Consolas" w:cs="Consolas"/>
@@ -726,6 +771,7 @@
         </w:rPr>
         <w:t xml:space="preserve"> </w:t>
       </w:r>
+      <w:proofErr w:type="spellStart"/>
       <w:r>
         <w:rPr>
           <w:rFonts w:ascii="Consolas" w:hAnsi="Consolas" w:cs="Consolas"/>
@@ -737,6 +783,7 @@
         </w:rPr>
         <w:t>DataGridViewEdit</w:t>
       </w:r>
+      <w:proofErr w:type="spellEnd"/>
       <w:r>
         <w:rPr>
           <w:rFonts w:ascii="Consolas" w:hAnsi="Consolas" w:cs="Consolas"/>
@@ -748,6 +795,7 @@
         </w:rPr>
         <w:t>::</w:t>
       </w:r>
+      <w:proofErr w:type="spellStart"/>
       <w:r>
         <w:rPr>
           <w:rFonts w:ascii="Consolas" w:hAnsi="Consolas" w:cs="Consolas"/>
@@ -759,6 +807,7 @@
         </w:rPr>
         <w:t>registerValueChangeHandler</w:t>
       </w:r>
+      <w:proofErr w:type="spellEnd"/>
       <w:r>
         <w:rPr>
           <w:rFonts w:ascii="Consolas" w:hAnsi="Consolas" w:cs="Consolas"/>
@@ -792,6 +841,7 @@
         </w:rPr>
         <w:t>, &amp;</w:t>
       </w:r>
+      <w:proofErr w:type="spellStart"/>
       <w:r>
         <w:rPr>
           <w:rFonts w:ascii="Consolas" w:hAnsi="Consolas" w:cs="Consolas"/>
@@ -803,6 +853,7 @@
         </w:rPr>
         <w:t>GF_Main</w:t>
       </w:r>
+      <w:proofErr w:type="spellEnd"/>
       <w:r>
         <w:rPr>
           <w:rFonts w:ascii="Consolas" w:hAnsi="Consolas" w:cs="Consolas"/>
@@ -814,6 +865,7 @@
         </w:rPr>
         <w:t>::</w:t>
       </w:r>
+      <w:proofErr w:type="spellStart"/>
       <w:r>
         <w:rPr>
           <w:rFonts w:ascii="Consolas" w:hAnsi="Consolas" w:cs="Consolas"/>
@@ -825,6 +877,7 @@
         </w:rPr>
         <w:t>dataGridView_RegisterAdjust</w:t>
       </w:r>
+      <w:proofErr w:type="spellEnd"/>
       <w:r>
         <w:rPr>
           <w:rFonts w:ascii="Consolas" w:hAnsi="Consolas" w:cs="Consolas"/>
@@ -863,6 +916,8 @@
         </w:rPr>
         <w:tab/>
       </w:r>
+      <w:proofErr w:type="spellStart"/>
+      <w:proofErr w:type="gramStart"/>
       <w:r>
         <w:rPr>
           <w:rFonts w:ascii="Consolas" w:hAnsi="Consolas" w:cs="Consolas"/>
@@ -874,6 +929,8 @@
         </w:rPr>
         <w:t>mDataGridView</w:t>
       </w:r>
+      <w:proofErr w:type="spellEnd"/>
+      <w:proofErr w:type="gramEnd"/>
       <w:r>
         <w:rPr>
           <w:rFonts w:ascii="Consolas" w:hAnsi="Consolas" w:cs="Consolas"/>
@@ -885,6 +942,7 @@
         </w:rPr>
         <w:t>-&gt;</w:t>
       </w:r>
+      <w:proofErr w:type="spellStart"/>
       <w:r>
         <w:rPr>
           <w:rFonts w:ascii="Consolas" w:hAnsi="Consolas" w:cs="Consolas"/>
@@ -896,6 +954,7 @@
         </w:rPr>
         <w:t>CellEndEdit</w:t>
       </w:r>
+      <w:proofErr w:type="spellEnd"/>
       <w:r>
         <w:rPr>
           <w:rFonts w:ascii="Consolas" w:hAnsi="Consolas" w:cs="Consolas"/>
@@ -907,6 +966,7 @@
         </w:rPr>
         <w:t xml:space="preserve"> += </w:t>
       </w:r>
+      <w:proofErr w:type="spellStart"/>
       <w:r>
         <w:rPr>
           <w:rFonts w:ascii="Consolas" w:hAnsi="Consolas" w:cs="Consolas"/>
@@ -918,6 +978,7 @@
         </w:rPr>
         <w:t>gcnew</w:t>
       </w:r>
+      <w:proofErr w:type="spellEnd"/>
       <w:r>
         <w:rPr>
           <w:rFonts w:ascii="Consolas" w:hAnsi="Consolas" w:cs="Consolas"/>
@@ -929,6 +990,7 @@
         </w:rPr>
         <w:t xml:space="preserve"> </w:t>
       </w:r>
+      <w:proofErr w:type="spellStart"/>
       <w:r>
         <w:rPr>
           <w:rFonts w:ascii="Consolas" w:hAnsi="Consolas" w:cs="Consolas"/>
@@ -940,6 +1002,7 @@
         </w:rPr>
         <w:t>DataGridViewCellEventHandler</w:t>
       </w:r>
+      <w:proofErr w:type="spellEnd"/>
       <w:r>
         <w:rPr>
           <w:rFonts w:ascii="Consolas" w:hAnsi="Consolas" w:cs="Consolas"/>
@@ -973,6 +1036,7 @@
         </w:rPr>
         <w:t>, &amp;</w:t>
       </w:r>
+      <w:proofErr w:type="spellStart"/>
       <w:r>
         <w:rPr>
           <w:rFonts w:ascii="Consolas" w:hAnsi="Consolas" w:cs="Consolas"/>
@@ -984,6 +1048,7 @@
         </w:rPr>
         <w:t>GF_Main</w:t>
       </w:r>
+      <w:proofErr w:type="spellEnd"/>
       <w:r>
         <w:rPr>
           <w:rFonts w:ascii="Consolas" w:hAnsi="Consolas" w:cs="Consolas"/>
@@ -1044,6 +1109,8 @@
         </w:rPr>
         <w:tab/>
       </w:r>
+      <w:proofErr w:type="spellStart"/>
+      <w:proofErr w:type="gramStart"/>
       <w:r>
         <w:rPr>
           <w:rFonts w:ascii="Consolas" w:hAnsi="Consolas" w:cs="Consolas"/>
@@ -1055,6 +1122,8 @@
         </w:rPr>
         <w:t>mDataGridView</w:t>
       </w:r>
+      <w:proofErr w:type="spellEnd"/>
+      <w:proofErr w:type="gramEnd"/>
       <w:r>
         <w:rPr>
           <w:rFonts w:ascii="Consolas" w:hAnsi="Consolas" w:cs="Consolas"/>
@@ -1066,6 +1135,7 @@
         </w:rPr>
         <w:t>-&gt;</w:t>
       </w:r>
+      <w:proofErr w:type="spellStart"/>
       <w:r>
         <w:rPr>
           <w:rFonts w:ascii="Consolas" w:hAnsi="Consolas" w:cs="Consolas"/>
@@ -1077,6 +1147,7 @@
         </w:rPr>
         <w:t>CellClick</w:t>
       </w:r>
+      <w:proofErr w:type="spellEnd"/>
       <w:r>
         <w:rPr>
           <w:rFonts w:ascii="Consolas" w:hAnsi="Consolas" w:cs="Consolas"/>
@@ -1088,6 +1159,7 @@
         </w:rPr>
         <w:t xml:space="preserve"> += </w:t>
       </w:r>
+      <w:proofErr w:type="spellStart"/>
       <w:r>
         <w:rPr>
           <w:rFonts w:ascii="Consolas" w:hAnsi="Consolas" w:cs="Consolas"/>
@@ -1099,6 +1171,7 @@
         </w:rPr>
         <w:t>gcnew</w:t>
       </w:r>
+      <w:proofErr w:type="spellEnd"/>
       <w:r>
         <w:rPr>
           <w:rFonts w:ascii="Consolas" w:hAnsi="Consolas" w:cs="Consolas"/>
@@ -1110,6 +1183,7 @@
         </w:rPr>
         <w:t xml:space="preserve"> </w:t>
       </w:r>
+      <w:proofErr w:type="spellStart"/>
       <w:r>
         <w:rPr>
           <w:rFonts w:ascii="Consolas" w:hAnsi="Consolas" w:cs="Consolas"/>
@@ -1121,6 +1195,7 @@
         </w:rPr>
         <w:t>DataGridViewCellEventHandler</w:t>
       </w:r>
+      <w:proofErr w:type="spellEnd"/>
       <w:r>
         <w:rPr>
           <w:rFonts w:ascii="Consolas" w:hAnsi="Consolas" w:cs="Consolas"/>
@@ -1154,6 +1229,7 @@
         </w:rPr>
         <w:t>, &amp;</w:t>
       </w:r>
+      <w:proofErr w:type="spellStart"/>
       <w:r>
         <w:rPr>
           <w:rFonts w:ascii="Consolas" w:hAnsi="Consolas" w:cs="Consolas"/>
@@ -1165,6 +1241,7 @@
         </w:rPr>
         <w:t>GF_Main</w:t>
       </w:r>
+      <w:proofErr w:type="spellEnd"/>
       <w:r>
         <w:rPr>
           <w:rFonts w:ascii="Consolas" w:hAnsi="Consolas" w:cs="Consolas"/>
@@ -1225,6 +1302,8 @@
         </w:rPr>
         <w:tab/>
       </w:r>
+      <w:proofErr w:type="spellStart"/>
+      <w:proofErr w:type="gramStart"/>
       <w:r>
         <w:rPr>
           <w:rFonts w:ascii="Consolas" w:hAnsi="Consolas" w:cs="Consolas"/>
@@ -1236,6 +1315,8 @@
         </w:rPr>
         <w:t>mDataGridView</w:t>
       </w:r>
+      <w:proofErr w:type="spellEnd"/>
+      <w:proofErr w:type="gramEnd"/>
       <w:r>
         <w:rPr>
           <w:rFonts w:ascii="Consolas" w:hAnsi="Consolas" w:cs="Consolas"/>
@@ -1247,6 +1328,7 @@
         </w:rPr>
         <w:t>-&gt;</w:t>
       </w:r>
+      <w:proofErr w:type="spellStart"/>
       <w:r>
         <w:rPr>
           <w:rFonts w:ascii="Consolas" w:hAnsi="Consolas" w:cs="Consolas"/>
@@ -1258,6 +1340,7 @@
         </w:rPr>
         <w:t>CellValueChanged</w:t>
       </w:r>
+      <w:proofErr w:type="spellEnd"/>
       <w:r>
         <w:rPr>
           <w:rFonts w:ascii="Consolas" w:hAnsi="Consolas" w:cs="Consolas"/>
@@ -1269,6 +1352,7 @@
         </w:rPr>
         <w:t xml:space="preserve"> += </w:t>
       </w:r>
+      <w:proofErr w:type="spellStart"/>
       <w:r>
         <w:rPr>
           <w:rFonts w:ascii="Consolas" w:hAnsi="Consolas" w:cs="Consolas"/>
@@ -1280,6 +1364,7 @@
         </w:rPr>
         <w:t>gcnew</w:t>
       </w:r>
+      <w:proofErr w:type="spellEnd"/>
       <w:r>
         <w:rPr>
           <w:rFonts w:ascii="Consolas" w:hAnsi="Consolas" w:cs="Consolas"/>
@@ -1291,6 +1376,7 @@
         </w:rPr>
         <w:t xml:space="preserve"> </w:t>
       </w:r>
+      <w:proofErr w:type="spellStart"/>
       <w:r>
         <w:rPr>
           <w:rFonts w:ascii="Consolas" w:hAnsi="Consolas" w:cs="Consolas"/>
@@ -1302,6 +1388,7 @@
         </w:rPr>
         <w:t>DataGridViewCellEventHandler</w:t>
       </w:r>
+      <w:proofErr w:type="spellEnd"/>
       <w:r>
         <w:rPr>
           <w:rFonts w:ascii="Consolas" w:hAnsi="Consolas" w:cs="Consolas"/>
@@ -1335,6 +1422,7 @@
         </w:rPr>
         <w:t>, &amp;</w:t>
       </w:r>
+      <w:proofErr w:type="spellStart"/>
       <w:r>
         <w:rPr>
           <w:rFonts w:ascii="Consolas" w:hAnsi="Consolas" w:cs="Consolas"/>
@@ -1346,6 +1434,7 @@
         </w:rPr>
         <w:t>GF_Main</w:t>
       </w:r>
+      <w:proofErr w:type="spellEnd"/>
       <w:r>
         <w:rPr>
           <w:rFonts w:ascii="Consolas" w:hAnsi="Consolas" w:cs="Consolas"/>
@@ -1406,6 +1495,8 @@
         </w:rPr>
         <w:tab/>
       </w:r>
+      <w:proofErr w:type="spellStart"/>
+      <w:proofErr w:type="gramStart"/>
       <w:r>
         <w:rPr>
           <w:rFonts w:ascii="Consolas" w:hAnsi="Consolas" w:cs="Consolas"/>
@@ -1417,6 +1508,8 @@
         </w:rPr>
         <w:t>mDataGridView</w:t>
       </w:r>
+      <w:proofErr w:type="spellEnd"/>
+      <w:proofErr w:type="gramEnd"/>
       <w:r>
         <w:rPr>
           <w:rFonts w:ascii="Consolas" w:hAnsi="Consolas" w:cs="Consolas"/>
@@ -1428,6 +1521,7 @@
         </w:rPr>
         <w:t>-&gt;</w:t>
       </w:r>
+      <w:proofErr w:type="spellStart"/>
       <w:r>
         <w:rPr>
           <w:rFonts w:ascii="Consolas" w:hAnsi="Consolas" w:cs="Consolas"/>
@@ -1439,6 +1533,7 @@
         </w:rPr>
         <w:t>CellMouseEnter</w:t>
       </w:r>
+      <w:proofErr w:type="spellEnd"/>
       <w:r>
         <w:rPr>
           <w:rFonts w:ascii="Consolas" w:hAnsi="Consolas" w:cs="Consolas"/>
@@ -1450,6 +1545,7 @@
         </w:rPr>
         <w:t xml:space="preserve"> += </w:t>
       </w:r>
+      <w:proofErr w:type="spellStart"/>
       <w:r>
         <w:rPr>
           <w:rFonts w:ascii="Consolas" w:hAnsi="Consolas" w:cs="Consolas"/>
@@ -1461,6 +1557,7 @@
         </w:rPr>
         <w:t>gcnew</w:t>
       </w:r>
+      <w:proofErr w:type="spellEnd"/>
       <w:r>
         <w:rPr>
           <w:rFonts w:ascii="Consolas" w:hAnsi="Consolas" w:cs="Consolas"/>
@@ -1472,6 +1569,7 @@
         </w:rPr>
         <w:t xml:space="preserve"> </w:t>
       </w:r>
+      <w:proofErr w:type="spellStart"/>
       <w:r>
         <w:rPr>
           <w:rFonts w:ascii="Consolas" w:hAnsi="Consolas" w:cs="Consolas"/>
@@ -1483,6 +1581,7 @@
         </w:rPr>
         <w:t>DataGridViewCellEventHandler</w:t>
       </w:r>
+      <w:proofErr w:type="spellEnd"/>
       <w:r>
         <w:rPr>
           <w:rFonts w:ascii="Consolas" w:hAnsi="Consolas" w:cs="Consolas"/>
@@ -1516,6 +1615,7 @@
         </w:rPr>
         <w:t>, &amp;</w:t>
       </w:r>
+      <w:proofErr w:type="spellStart"/>
       <w:r>
         <w:rPr>
           <w:rFonts w:ascii="Consolas" w:hAnsi="Consolas" w:cs="Consolas"/>
@@ -1527,6 +1627,7 @@
         </w:rPr>
         <w:t>GF_Main</w:t>
       </w:r>
+      <w:proofErr w:type="spellEnd"/>
       <w:r>
         <w:rPr>
           <w:rFonts w:ascii="Consolas" w:hAnsi="Consolas" w:cs="Consolas"/>
@@ -1587,6 +1688,7 @@
         </w:rPr>
         <w:tab/>
       </w:r>
+      <w:proofErr w:type="spellStart"/>
       <w:r>
         <w:rPr>
           <w:rFonts w:ascii="Consolas" w:hAnsi="Consolas" w:cs="Consolas"/>
@@ -1598,6 +1700,7 @@
         </w:rPr>
         <w:t>panel_DataGridView</w:t>
       </w:r>
+      <w:proofErr w:type="spellEnd"/>
       <w:r>
         <w:rPr>
           <w:rFonts w:ascii="Consolas" w:hAnsi="Consolas" w:cs="Consolas"/>
@@ -1631,6 +1734,7 @@
         </w:rPr>
         <w:t>-&gt;</w:t>
       </w:r>
+      <w:proofErr w:type="gramStart"/>
       <w:r>
         <w:rPr>
           <w:rFonts w:ascii="Consolas" w:hAnsi="Consolas" w:cs="Consolas"/>
@@ -1653,6 +1757,8 @@
         </w:rPr>
         <w:t>(</w:t>
       </w:r>
+      <w:proofErr w:type="spellStart"/>
+      <w:proofErr w:type="gramEnd"/>
       <w:r>
         <w:rPr>
           <w:rFonts w:ascii="Consolas" w:hAnsi="Consolas" w:cs="Consolas"/>
@@ -1664,6 +1770,7 @@
         </w:rPr>
         <w:t>mDataGridView</w:t>
       </w:r>
+      <w:proofErr w:type="spellEnd"/>
       <w:r>
         <w:rPr>
           <w:rFonts w:ascii="Consolas" w:hAnsi="Consolas" w:cs="Consolas"/>
@@ -1718,6 +1825,8 @@
         </w:rPr>
         <w:tab/>
       </w:r>
+      <w:proofErr w:type="spellStart"/>
+      <w:proofErr w:type="gramStart"/>
       <w:r>
         <w:rPr>
           <w:rFonts w:ascii="Consolas" w:hAnsi="Consolas" w:cs="Consolas"/>
@@ -1729,6 +1838,8 @@
         </w:rPr>
         <w:t>mDataTable</w:t>
       </w:r>
+      <w:proofErr w:type="spellEnd"/>
+      <w:proofErr w:type="gramEnd"/>
       <w:r>
         <w:rPr>
           <w:rFonts w:ascii="Consolas" w:hAnsi="Consolas" w:cs="Consolas"/>
@@ -1740,6 +1851,7 @@
         </w:rPr>
         <w:t xml:space="preserve"> = </w:t>
       </w:r>
+      <w:proofErr w:type="spellStart"/>
       <w:r>
         <w:rPr>
           <w:rFonts w:ascii="Consolas" w:hAnsi="Consolas" w:cs="Consolas"/>
@@ -1751,6 +1863,7 @@
         </w:rPr>
         <w:t>gcnew</w:t>
       </w:r>
+      <w:proofErr w:type="spellEnd"/>
       <w:r>
         <w:rPr>
           <w:rFonts w:ascii="Consolas" w:hAnsi="Consolas" w:cs="Consolas"/>
@@ -1762,6 +1875,7 @@
         </w:rPr>
         <w:t xml:space="preserve"> </w:t>
       </w:r>
+      <w:proofErr w:type="spellStart"/>
       <w:r>
         <w:rPr>
           <w:rFonts w:ascii="Consolas" w:hAnsi="Consolas" w:cs="Consolas"/>
@@ -1773,6 +1887,7 @@
         </w:rPr>
         <w:t>DataTable</w:t>
       </w:r>
+      <w:proofErr w:type="spellEnd"/>
       <w:r>
         <w:rPr>
           <w:rFonts w:ascii="Consolas" w:hAnsi="Consolas" w:cs="Consolas"/>
@@ -1836,7 +1951,31 @@
           <w:szCs w:val="19"/>
           <w:highlight w:val="lightGray"/>
         </w:rPr>
-        <w:t>// automatically generate the DataGridView columns.</w:t>
+        <w:t xml:space="preserve">// automatically generate the </w:t>
+      </w:r>
+      <w:proofErr w:type="spellStart"/>
+      <w:r>
+        <w:rPr>
+          <w:rFonts w:ascii="Consolas" w:hAnsi="Consolas" w:cs="Consolas"/>
+          <w:color w:val="008000"/>
+          <w:kern w:val="0"/>
+          <w:sz w:val="19"/>
+          <w:szCs w:val="19"/>
+          <w:highlight w:val="lightGray"/>
+        </w:rPr>
+        <w:t>DataGridView</w:t>
+      </w:r>
+      <w:proofErr w:type="spellEnd"/>
+      <w:r>
+        <w:rPr>
+          <w:rFonts w:ascii="Consolas" w:hAnsi="Consolas" w:cs="Consolas"/>
+          <w:color w:val="008000"/>
+          <w:kern w:val="0"/>
+          <w:sz w:val="19"/>
+          <w:szCs w:val="19"/>
+          <w:highlight w:val="lightGray"/>
+        </w:rPr>
+        <w:t xml:space="preserve"> columns.</w:t>
       </w:r>
     </w:p>
     <w:p>
@@ -1865,6 +2004,8 @@
         </w:rPr>
         <w:tab/>
       </w:r>
+      <w:proofErr w:type="spellStart"/>
+      <w:proofErr w:type="gramStart"/>
       <w:r>
         <w:rPr>
           <w:rFonts w:ascii="Consolas" w:hAnsi="Consolas" w:cs="Consolas"/>
@@ -1876,6 +2017,8 @@
         </w:rPr>
         <w:t>mDataGridView</w:t>
       </w:r>
+      <w:proofErr w:type="spellEnd"/>
+      <w:proofErr w:type="gramEnd"/>
       <w:r>
         <w:rPr>
           <w:rFonts w:ascii="Consolas" w:hAnsi="Consolas" w:cs="Consolas"/>
@@ -1887,6 +2030,7 @@
         </w:rPr>
         <w:t>-&gt;</w:t>
       </w:r>
+      <w:proofErr w:type="spellStart"/>
       <w:r>
         <w:rPr>
           <w:rFonts w:ascii="Consolas" w:hAnsi="Consolas" w:cs="Consolas"/>
@@ -1898,6 +2042,7 @@
         </w:rPr>
         <w:t>AutoGenerateColumns</w:t>
       </w:r>
+      <w:proofErr w:type="spellEnd"/>
       <w:r>
         <w:rPr>
           <w:rFonts w:ascii="Consolas" w:hAnsi="Consolas" w:cs="Consolas"/>
@@ -2022,7 +2167,102 @@
           <w:highlight w:val="lightGray"/>
         </w:rPr>
         <w:tab/>
-        <w:t>mDataGridView-&gt;SelectionMode = DataGridViewSelectionMode::FullRowSelect;</w:t>
+      </w:r>
+      <w:proofErr w:type="spellStart"/>
+      <w:r>
+        <w:rPr>
+          <w:rFonts w:ascii="Consolas" w:hAnsi="Consolas" w:cs="Consolas"/>
+          <w:color w:val="008000"/>
+          <w:kern w:val="0"/>
+          <w:sz w:val="19"/>
+          <w:szCs w:val="19"/>
+          <w:highlight w:val="lightGray"/>
+        </w:rPr>
+        <w:t>mDataGridView</w:t>
+      </w:r>
+      <w:proofErr w:type="spellEnd"/>
+      <w:r>
+        <w:rPr>
+          <w:rFonts w:ascii="Consolas" w:hAnsi="Consolas" w:cs="Consolas"/>
+          <w:color w:val="008000"/>
+          <w:kern w:val="0"/>
+          <w:sz w:val="19"/>
+          <w:szCs w:val="19"/>
+          <w:highlight w:val="lightGray"/>
+        </w:rPr>
+        <w:t>-&gt;</w:t>
+      </w:r>
+      <w:proofErr w:type="spellStart"/>
+      <w:r>
+        <w:rPr>
+          <w:rFonts w:ascii="Consolas" w:hAnsi="Consolas" w:cs="Consolas"/>
+          <w:color w:val="008000"/>
+          <w:kern w:val="0"/>
+          <w:sz w:val="19"/>
+          <w:szCs w:val="19"/>
+          <w:highlight w:val="lightGray"/>
+        </w:rPr>
+        <w:t>SelectionMode</w:t>
+      </w:r>
+      <w:proofErr w:type="spellEnd"/>
+      <w:r>
+        <w:rPr>
+          <w:rFonts w:ascii="Consolas" w:hAnsi="Consolas" w:cs="Consolas"/>
+          <w:color w:val="008000"/>
+          <w:kern w:val="0"/>
+          <w:sz w:val="19"/>
+          <w:szCs w:val="19"/>
+          <w:highlight w:val="lightGray"/>
+        </w:rPr>
+        <w:t xml:space="preserve"> = </w:t>
+      </w:r>
+      <w:proofErr w:type="spellStart"/>
+      <w:r>
+        <w:rPr>
+          <w:rFonts w:ascii="Consolas" w:hAnsi="Consolas" w:cs="Consolas"/>
+          <w:color w:val="008000"/>
+          <w:kern w:val="0"/>
+          <w:sz w:val="19"/>
+          <w:szCs w:val="19"/>
+          <w:highlight w:val="lightGray"/>
+        </w:rPr>
+        <w:t>DataGridViewSelectionMode</w:t>
+      </w:r>
+      <w:proofErr w:type="spellEnd"/>
+      <w:r>
+        <w:rPr>
+          <w:rFonts w:ascii="Consolas" w:hAnsi="Consolas" w:cs="Consolas"/>
+          <w:color w:val="008000"/>
+          <w:kern w:val="0"/>
+          <w:sz w:val="19"/>
+          <w:szCs w:val="19"/>
+          <w:highlight w:val="lightGray"/>
+        </w:rPr>
+        <w:t>::</w:t>
+      </w:r>
+      <w:proofErr w:type="spellStart"/>
+      <w:r>
+        <w:rPr>
+          <w:rFonts w:ascii="Consolas" w:hAnsi="Consolas" w:cs="Consolas"/>
+          <w:color w:val="008000"/>
+          <w:kern w:val="0"/>
+          <w:sz w:val="19"/>
+          <w:szCs w:val="19"/>
+          <w:highlight w:val="lightGray"/>
+        </w:rPr>
+        <w:t>FullRowSelect</w:t>
+      </w:r>
+      <w:proofErr w:type="spellEnd"/>
+      <w:r>
+        <w:rPr>
+          <w:rFonts w:ascii="Consolas" w:hAnsi="Consolas" w:cs="Consolas"/>
+          <w:color w:val="008000"/>
+          <w:kern w:val="0"/>
+          <w:sz w:val="19"/>
+          <w:szCs w:val="19"/>
+          <w:highlight w:val="lightGray"/>
+        </w:rPr>
+        <w:t>;</w:t>
       </w:r>
     </w:p>
     <w:p>
@@ -2127,6 +2367,7 @@
         </w:rPr>
         <w:t>-&gt;</w:t>
       </w:r>
+      <w:proofErr w:type="spellStart"/>
       <w:r>
         <w:rPr>
           <w:rFonts w:ascii="Consolas" w:hAnsi="Consolas" w:cs="Consolas"/>
@@ -2138,6 +2379,7 @@
         </w:rPr>
         <w:t>DataSource</w:t>
       </w:r>
+      <w:proofErr w:type="spellEnd"/>
       <w:r>
         <w:rPr>
           <w:rFonts w:ascii="Consolas" w:hAnsi="Consolas" w:cs="Consolas"/>
@@ -2149,6 +2391,7 @@
         </w:rPr>
         <w:t xml:space="preserve"> = </w:t>
       </w:r>
+      <w:proofErr w:type="spellStart"/>
       <w:r>
         <w:rPr>
           <w:rFonts w:ascii="Consolas" w:hAnsi="Consolas" w:cs="Consolas"/>
@@ -2160,6 +2403,7 @@
         </w:rPr>
         <w:t>mDataTable</w:t>
       </w:r>
+      <w:proofErr w:type="spellEnd"/>
       <w:r>
         <w:rPr>
           <w:rFonts w:ascii="Consolas" w:hAnsi="Consolas" w:cs="Consolas"/>
@@ -2198,6 +2442,8 @@
         </w:rPr>
         <w:tab/>
       </w:r>
+      <w:proofErr w:type="spellStart"/>
+      <w:proofErr w:type="gramStart"/>
       <w:r>
         <w:rPr>
           <w:rFonts w:ascii="Consolas" w:hAnsi="Consolas" w:cs="Consolas"/>
@@ -2209,6 +2455,8 @@
         </w:rPr>
         <w:t>mDataGridView</w:t>
       </w:r>
+      <w:proofErr w:type="spellEnd"/>
+      <w:proofErr w:type="gramEnd"/>
       <w:r>
         <w:rPr>
           <w:rFonts w:ascii="Consolas" w:hAnsi="Consolas" w:cs="Consolas"/>
@@ -2220,6 +2468,7 @@
         </w:rPr>
         <w:t>-&gt;</w:t>
       </w:r>
+      <w:proofErr w:type="spellStart"/>
       <w:r>
         <w:rPr>
           <w:rFonts w:ascii="Consolas" w:hAnsi="Consolas" w:cs="Consolas"/>
@@ -2231,6 +2480,7 @@
         </w:rPr>
         <w:t>DataSource</w:t>
       </w:r>
+      <w:proofErr w:type="spellEnd"/>
       <w:r>
         <w:rPr>
           <w:rFonts w:ascii="Consolas" w:hAnsi="Consolas" w:cs="Consolas"/>
@@ -2313,6 +2563,7 @@
         </w:rPr>
         <w:t>-&gt;</w:t>
       </w:r>
+      <w:proofErr w:type="spellStart"/>
       <w:r>
         <w:rPr>
           <w:rFonts w:ascii="Consolas" w:hAnsi="Consolas" w:cs="Consolas"/>
@@ -2324,6 +2575,7 @@
         </w:rPr>
         <w:t>BindingSource</w:t>
       </w:r>
+      <w:proofErr w:type="spellEnd"/>
       <w:r>
         <w:rPr>
           <w:rFonts w:ascii="Consolas" w:hAnsi="Consolas" w:cs="Consolas"/>
@@ -2438,6 +2690,8 @@
         </w:rPr>
         <w:tab/>
       </w:r>
+      <w:proofErr w:type="spellStart"/>
+      <w:proofErr w:type="gramStart"/>
       <w:r>
         <w:rPr>
           <w:rFonts w:ascii="Consolas" w:hAnsi="Consolas" w:cs="Consolas"/>
@@ -2449,6 +2703,8 @@
         </w:rPr>
         <w:t>mDataGridView</w:t>
       </w:r>
+      <w:proofErr w:type="spellEnd"/>
+      <w:proofErr w:type="gramEnd"/>
       <w:r>
         <w:rPr>
           <w:rFonts w:ascii="Consolas" w:hAnsi="Consolas" w:cs="Consolas"/>
@@ -2460,6 +2716,7 @@
         </w:rPr>
         <w:t>-&gt;</w:t>
       </w:r>
+      <w:proofErr w:type="spellStart"/>
       <w:r>
         <w:rPr>
           <w:rFonts w:ascii="Consolas" w:hAnsi="Consolas" w:cs="Consolas"/>
@@ -2471,6 +2728,7 @@
         </w:rPr>
         <w:t>AutoSizeRowsMode</w:t>
       </w:r>
+      <w:proofErr w:type="spellEnd"/>
       <w:r>
         <w:rPr>
           <w:rFonts w:ascii="Consolas" w:hAnsi="Consolas" w:cs="Consolas"/>
@@ -2482,6 +2740,7 @@
         </w:rPr>
         <w:t xml:space="preserve"> = </w:t>
       </w:r>
+      <w:proofErr w:type="spellStart"/>
       <w:r>
         <w:rPr>
           <w:rFonts w:ascii="Consolas" w:hAnsi="Consolas" w:cs="Consolas"/>
@@ -2493,6 +2752,7 @@
         </w:rPr>
         <w:t>DataGridViewAutoSizeRowsMode</w:t>
       </w:r>
+      <w:proofErr w:type="spellEnd"/>
       <w:r>
         <w:rPr>
           <w:rFonts w:ascii="Consolas" w:hAnsi="Consolas" w:cs="Consolas"/>
@@ -2504,6 +2764,7 @@
         </w:rPr>
         <w:t>::</w:t>
       </w:r>
+      <w:proofErr w:type="spellStart"/>
       <w:r>
         <w:rPr>
           <w:rFonts w:ascii="Consolas" w:hAnsi="Consolas" w:cs="Consolas"/>
@@ -2515,6 +2776,7 @@
         </w:rPr>
         <w:t>DisplayedCells</w:t>
       </w:r>
+      <w:proofErr w:type="spellEnd"/>
       <w:r>
         <w:rPr>
           <w:rFonts w:ascii="Consolas" w:hAnsi="Consolas" w:cs="Consolas"/>
@@ -2553,6 +2815,8 @@
         </w:rPr>
         <w:tab/>
       </w:r>
+      <w:proofErr w:type="spellStart"/>
+      <w:proofErr w:type="gramStart"/>
       <w:r>
         <w:rPr>
           <w:rFonts w:ascii="Consolas" w:hAnsi="Consolas" w:cs="Consolas"/>
@@ -2564,6 +2828,8 @@
         </w:rPr>
         <w:t>mDataGridView</w:t>
       </w:r>
+      <w:proofErr w:type="spellEnd"/>
+      <w:proofErr w:type="gramEnd"/>
       <w:r>
         <w:rPr>
           <w:rFonts w:ascii="Consolas" w:hAnsi="Consolas" w:cs="Consolas"/>
@@ -2575,6 +2841,7 @@
         </w:rPr>
         <w:t>-&gt;</w:t>
       </w:r>
+      <w:proofErr w:type="spellStart"/>
       <w:r>
         <w:rPr>
           <w:rFonts w:ascii="Consolas" w:hAnsi="Consolas" w:cs="Consolas"/>
@@ -2586,6 +2853,7 @@
         </w:rPr>
         <w:t>AutoSizeColumnsMode</w:t>
       </w:r>
+      <w:proofErr w:type="spellEnd"/>
       <w:r>
         <w:rPr>
           <w:rFonts w:ascii="Consolas" w:hAnsi="Consolas" w:cs="Consolas"/>
@@ -2597,6 +2865,7 @@
         </w:rPr>
         <w:t xml:space="preserve"> = </w:t>
       </w:r>
+      <w:proofErr w:type="spellStart"/>
       <w:r>
         <w:rPr>
           <w:rFonts w:ascii="Consolas" w:hAnsi="Consolas" w:cs="Consolas"/>
@@ -2608,6 +2877,7 @@
         </w:rPr>
         <w:t>DataGridViewAutoSizeColumnsMode</w:t>
       </w:r>
+      <w:proofErr w:type="spellEnd"/>
       <w:r>
         <w:rPr>
           <w:rFonts w:ascii="Consolas" w:hAnsi="Consolas" w:cs="Consolas"/>
@@ -2732,7 +3002,102 @@
           <w:highlight w:val="lightGray"/>
         </w:rPr>
         <w:tab/>
-        <w:t>mDataGridView-&gt;EditMode = DataGridViewEditMode::EditProgrammatically;</w:t>
+      </w:r>
+      <w:proofErr w:type="spellStart"/>
+      <w:r>
+        <w:rPr>
+          <w:rFonts w:ascii="Consolas" w:hAnsi="Consolas" w:cs="Consolas"/>
+          <w:color w:val="008000"/>
+          <w:kern w:val="0"/>
+          <w:sz w:val="19"/>
+          <w:szCs w:val="19"/>
+          <w:highlight w:val="lightGray"/>
+        </w:rPr>
+        <w:t>mDataGridView</w:t>
+      </w:r>
+      <w:proofErr w:type="spellEnd"/>
+      <w:r>
+        <w:rPr>
+          <w:rFonts w:ascii="Consolas" w:hAnsi="Consolas" w:cs="Consolas"/>
+          <w:color w:val="008000"/>
+          <w:kern w:val="0"/>
+          <w:sz w:val="19"/>
+          <w:szCs w:val="19"/>
+          <w:highlight w:val="lightGray"/>
+        </w:rPr>
+        <w:t>-&gt;</w:t>
+      </w:r>
+      <w:proofErr w:type="spellStart"/>
+      <w:r>
+        <w:rPr>
+          <w:rFonts w:ascii="Consolas" w:hAnsi="Consolas" w:cs="Consolas"/>
+          <w:color w:val="008000"/>
+          <w:kern w:val="0"/>
+          <w:sz w:val="19"/>
+          <w:szCs w:val="19"/>
+          <w:highlight w:val="lightGray"/>
+        </w:rPr>
+        <w:t>EditMode</w:t>
+      </w:r>
+      <w:proofErr w:type="spellEnd"/>
+      <w:r>
+        <w:rPr>
+          <w:rFonts w:ascii="Consolas" w:hAnsi="Consolas" w:cs="Consolas"/>
+          <w:color w:val="008000"/>
+          <w:kern w:val="0"/>
+          <w:sz w:val="19"/>
+          <w:szCs w:val="19"/>
+          <w:highlight w:val="lightGray"/>
+        </w:rPr>
+        <w:t xml:space="preserve"> = </w:t>
+      </w:r>
+      <w:proofErr w:type="spellStart"/>
+      <w:r>
+        <w:rPr>
+          <w:rFonts w:ascii="Consolas" w:hAnsi="Consolas" w:cs="Consolas"/>
+          <w:color w:val="008000"/>
+          <w:kern w:val="0"/>
+          <w:sz w:val="19"/>
+          <w:szCs w:val="19"/>
+          <w:highlight w:val="lightGray"/>
+        </w:rPr>
+        <w:t>DataGridViewEditMode</w:t>
+      </w:r>
+      <w:proofErr w:type="spellEnd"/>
+      <w:r>
+        <w:rPr>
+          <w:rFonts w:ascii="Consolas" w:hAnsi="Consolas" w:cs="Consolas"/>
+          <w:color w:val="008000"/>
+          <w:kern w:val="0"/>
+          <w:sz w:val="19"/>
+          <w:szCs w:val="19"/>
+          <w:highlight w:val="lightGray"/>
+        </w:rPr>
+        <w:t>::</w:t>
+      </w:r>
+      <w:proofErr w:type="spellStart"/>
+      <w:r>
+        <w:rPr>
+          <w:rFonts w:ascii="Consolas" w:hAnsi="Consolas" w:cs="Consolas"/>
+          <w:color w:val="008000"/>
+          <w:kern w:val="0"/>
+          <w:sz w:val="19"/>
+          <w:szCs w:val="19"/>
+          <w:highlight w:val="lightGray"/>
+        </w:rPr>
+        <w:t>EditProgrammatically</w:t>
+      </w:r>
+      <w:proofErr w:type="spellEnd"/>
+      <w:r>
+        <w:rPr>
+          <w:rFonts w:ascii="Consolas" w:hAnsi="Consolas" w:cs="Consolas"/>
+          <w:color w:val="008000"/>
+          <w:kern w:val="0"/>
+          <w:sz w:val="19"/>
+          <w:szCs w:val="19"/>
+          <w:highlight w:val="lightGray"/>
+        </w:rPr>
+        <w:t>;</w:t>
       </w:r>
     </w:p>
     <w:p>
@@ -2816,6 +3181,8 @@
         <w:lastRenderedPageBreak/>
         <w:tab/>
       </w:r>
+      <w:proofErr w:type="spellStart"/>
+      <w:proofErr w:type="gramStart"/>
       <w:r>
         <w:rPr>
           <w:rFonts w:ascii="Consolas" w:hAnsi="Consolas" w:cs="Consolas"/>
@@ -2827,6 +3194,8 @@
         </w:rPr>
         <w:t>mDataGridView</w:t>
       </w:r>
+      <w:proofErr w:type="spellEnd"/>
+      <w:proofErr w:type="gramEnd"/>
       <w:r>
         <w:rPr>
           <w:rFonts w:ascii="Consolas" w:hAnsi="Consolas" w:cs="Consolas"/>
@@ -2838,6 +3207,7 @@
         </w:rPr>
         <w:t>-&gt;</w:t>
       </w:r>
+      <w:proofErr w:type="spellStart"/>
       <w:r>
         <w:rPr>
           <w:rFonts w:ascii="Consolas" w:hAnsi="Consolas" w:cs="Consolas"/>
@@ -2849,6 +3219,7 @@
         </w:rPr>
         <w:t>ScrollBars</w:t>
       </w:r>
+      <w:proofErr w:type="spellEnd"/>
       <w:r>
         <w:rPr>
           <w:rFonts w:ascii="Consolas" w:hAnsi="Consolas" w:cs="Consolas"/>
@@ -2860,6 +3231,7 @@
         </w:rPr>
         <w:t xml:space="preserve"> = </w:t>
       </w:r>
+      <w:proofErr w:type="spellStart"/>
       <w:r>
         <w:rPr>
           <w:rFonts w:ascii="Consolas" w:hAnsi="Consolas" w:cs="Consolas"/>
@@ -2871,6 +3243,7 @@
         </w:rPr>
         <w:t>ScrollBars</w:t>
       </w:r>
+      <w:proofErr w:type="spellEnd"/>
       <w:r>
         <w:rPr>
           <w:rFonts w:ascii="Consolas" w:hAnsi="Consolas" w:cs="Consolas"/>
@@ -2985,6 +3358,8 @@
         </w:rPr>
         <w:tab/>
       </w:r>
+      <w:proofErr w:type="spellStart"/>
+      <w:proofErr w:type="gramStart"/>
       <w:r>
         <w:rPr>
           <w:rFonts w:ascii="Consolas" w:hAnsi="Consolas" w:cs="Consolas"/>
@@ -2996,6 +3371,8 @@
         </w:rPr>
         <w:t>mDataGridView</w:t>
       </w:r>
+      <w:proofErr w:type="spellEnd"/>
+      <w:proofErr w:type="gramEnd"/>
       <w:r>
         <w:rPr>
           <w:rFonts w:ascii="Consolas" w:hAnsi="Consolas" w:cs="Consolas"/>
@@ -3007,6 +3384,7 @@
         </w:rPr>
         <w:t>-&gt;</w:t>
       </w:r>
+      <w:proofErr w:type="spellStart"/>
       <w:r>
         <w:rPr>
           <w:rFonts w:ascii="Consolas" w:hAnsi="Consolas" w:cs="Consolas"/>
@@ -3018,6 +3396,7 @@
         </w:rPr>
         <w:t>RowHeadersVisible</w:t>
       </w:r>
+      <w:proofErr w:type="spellEnd"/>
       <w:r>
         <w:rPr>
           <w:rFonts w:ascii="Consolas" w:hAnsi="Consolas" w:cs="Consolas"/>
@@ -3132,6 +3511,8 @@
         </w:rPr>
         <w:tab/>
       </w:r>
+      <w:proofErr w:type="spellStart"/>
+      <w:proofErr w:type="gramStart"/>
       <w:r>
         <w:rPr>
           <w:rFonts w:ascii="Consolas" w:hAnsi="Consolas" w:cs="Consolas"/>
@@ -3143,6 +3524,8 @@
         </w:rPr>
         <w:t>mDataGridView</w:t>
       </w:r>
+      <w:proofErr w:type="spellEnd"/>
+      <w:proofErr w:type="gramEnd"/>
       <w:r>
         <w:rPr>
           <w:rFonts w:ascii="Consolas" w:hAnsi="Consolas" w:cs="Consolas"/>
@@ -3154,6 +3537,7 @@
         </w:rPr>
         <w:t>-&gt;</w:t>
       </w:r>
+      <w:proofErr w:type="spellStart"/>
       <w:r>
         <w:rPr>
           <w:rFonts w:ascii="Consolas" w:hAnsi="Consolas" w:cs="Consolas"/>
@@ -3165,6 +3549,7 @@
         </w:rPr>
         <w:t>AllowUserToAddRows</w:t>
       </w:r>
+      <w:proofErr w:type="spellEnd"/>
       <w:r>
         <w:rPr>
           <w:rFonts w:ascii="Consolas" w:hAnsi="Consolas" w:cs="Consolas"/>
@@ -3241,6 +3626,7 @@
         </w:rPr>
         <w:tab/>
       </w:r>
+      <w:proofErr w:type="gramStart"/>
       <w:r>
         <w:rPr>
           <w:rFonts w:ascii="Consolas" w:hAnsi="Consolas" w:cs="Consolas"/>
@@ -3263,6 +3649,7 @@
         </w:rPr>
         <w:t>&lt;</w:t>
       </w:r>
+      <w:proofErr w:type="gramEnd"/>
       <w:r>
         <w:rPr>
           <w:rFonts w:ascii="Consolas" w:hAnsi="Consolas" w:cs="Consolas"/>
@@ -3307,6 +3694,7 @@
         </w:rPr>
         <w:t xml:space="preserve"> = </w:t>
       </w:r>
+      <w:proofErr w:type="spellStart"/>
       <w:r>
         <w:rPr>
           <w:rFonts w:ascii="Consolas" w:hAnsi="Consolas" w:cs="Consolas"/>
@@ -3318,6 +3706,7 @@
         </w:rPr>
         <w:t>gcnew</w:t>
       </w:r>
+      <w:proofErr w:type="spellEnd"/>
       <w:r>
         <w:rPr>
           <w:rFonts w:ascii="Consolas" w:hAnsi="Consolas" w:cs="Consolas"/>
@@ -3572,6 +3961,17 @@
           <w:highlight w:val="lightGray"/>
         </w:rPr>
         <w:tab/>
+      </w:r>
+      <w:proofErr w:type="gramStart"/>
+      <w:r>
+        <w:rPr>
+          <w:rFonts w:ascii="Consolas" w:hAnsi="Consolas" w:cs="Consolas"/>
+          <w:color w:val="323232"/>
+          <w:kern w:val="0"/>
+          <w:sz w:val="19"/>
+          <w:szCs w:val="19"/>
+          <w:highlight w:val="lightGray"/>
+        </w:rPr>
         <w:t xml:space="preserve">{ </w:t>
       </w:r>
       <w:r>
@@ -3583,7 +3983,19 @@
           <w:szCs w:val="19"/>
           <w:highlight w:val="lightGray"/>
         </w:rPr>
-        <w:t>COL_NAME</w:t>
+        <w:t>COL</w:t>
+      </w:r>
+      <w:proofErr w:type="gramEnd"/>
+      <w:r>
+        <w:rPr>
+          <w:rFonts w:ascii="Consolas" w:hAnsi="Consolas" w:cs="Consolas"/>
+          <w:color w:val="6F008A"/>
+          <w:kern w:val="0"/>
+          <w:sz w:val="19"/>
+          <w:szCs w:val="19"/>
+          <w:highlight w:val="lightGray"/>
+        </w:rPr>
+        <w:t>_NAME</w:t>
       </w:r>
       <w:r>
         <w:rPr>
@@ -3651,6 +4063,7 @@
         </w:rPr>
         <w:t>::</w:t>
       </w:r>
+      <w:proofErr w:type="spellStart"/>
       <w:r>
         <w:rPr>
           <w:rFonts w:ascii="Consolas" w:hAnsi="Consolas" w:cs="Consolas"/>
@@ -3662,6 +4075,7 @@
         </w:rPr>
         <w:t>typeid</w:t>
       </w:r>
+      <w:proofErr w:type="spellEnd"/>
       <w:r>
         <w:rPr>
           <w:rFonts w:ascii="Consolas" w:hAnsi="Consolas" w:cs="Consolas"/>
@@ -3765,6 +4179,17 @@
           <w:highlight w:val="lightGray"/>
         </w:rPr>
         <w:tab/>
+      </w:r>
+      <w:proofErr w:type="gramStart"/>
+      <w:r>
+        <w:rPr>
+          <w:rFonts w:ascii="Consolas" w:hAnsi="Consolas" w:cs="Consolas"/>
+          <w:color w:val="323232"/>
+          <w:kern w:val="0"/>
+          <w:sz w:val="19"/>
+          <w:szCs w:val="19"/>
+          <w:highlight w:val="lightGray"/>
+        </w:rPr>
         <w:t xml:space="preserve">{ </w:t>
       </w:r>
       <w:r>
@@ -3776,7 +4201,19 @@
           <w:szCs w:val="19"/>
           <w:highlight w:val="lightGray"/>
         </w:rPr>
-        <w:t>COL_VALUE</w:t>
+        <w:t>COL</w:t>
+      </w:r>
+      <w:proofErr w:type="gramEnd"/>
+      <w:r>
+        <w:rPr>
+          <w:rFonts w:ascii="Consolas" w:hAnsi="Consolas" w:cs="Consolas"/>
+          <w:color w:val="6F008A"/>
+          <w:kern w:val="0"/>
+          <w:sz w:val="19"/>
+          <w:szCs w:val="19"/>
+          <w:highlight w:val="lightGray"/>
+        </w:rPr>
+        <w:t>_VALUE</w:t>
       </w:r>
       <w:r>
         <w:rPr>
@@ -3833,6 +4270,7 @@
         </w:rPr>
         <w:t>::</w:t>
       </w:r>
+      <w:proofErr w:type="spellStart"/>
       <w:r>
         <w:rPr>
           <w:rFonts w:ascii="Consolas" w:hAnsi="Consolas" w:cs="Consolas"/>
@@ -3844,6 +4282,7 @@
         </w:rPr>
         <w:t>typeid</w:t>
       </w:r>
+      <w:proofErr w:type="spellEnd"/>
       <w:r>
         <w:rPr>
           <w:rFonts w:ascii="Consolas" w:hAnsi="Consolas" w:cs="Consolas"/>
@@ -3947,6 +4386,17 @@
           <w:highlight w:val="lightGray"/>
         </w:rPr>
         <w:tab/>
+      </w:r>
+      <w:proofErr w:type="gramStart"/>
+      <w:r>
+        <w:rPr>
+          <w:rFonts w:ascii="Consolas" w:hAnsi="Consolas" w:cs="Consolas"/>
+          <w:color w:val="323232"/>
+          <w:kern w:val="0"/>
+          <w:sz w:val="19"/>
+          <w:szCs w:val="19"/>
+          <w:highlight w:val="lightGray"/>
+        </w:rPr>
         <w:t xml:space="preserve">{ </w:t>
       </w:r>
       <w:r>
@@ -3958,7 +4408,19 @@
           <w:szCs w:val="19"/>
           <w:highlight w:val="lightGray"/>
         </w:rPr>
-        <w:t>COL_WIDTH</w:t>
+        <w:t>COL</w:t>
+      </w:r>
+      <w:proofErr w:type="gramEnd"/>
+      <w:r>
+        <w:rPr>
+          <w:rFonts w:ascii="Consolas" w:hAnsi="Consolas" w:cs="Consolas"/>
+          <w:color w:val="6F008A"/>
+          <w:kern w:val="0"/>
+          <w:sz w:val="19"/>
+          <w:szCs w:val="19"/>
+          <w:highlight w:val="lightGray"/>
+        </w:rPr>
+        <w:t>_WIDTH</w:t>
       </w:r>
       <w:r>
         <w:rPr>
@@ -4015,6 +4477,7 @@
         </w:rPr>
         <w:t>::</w:t>
       </w:r>
+      <w:proofErr w:type="spellStart"/>
       <w:r>
         <w:rPr>
           <w:rFonts w:ascii="Consolas" w:hAnsi="Consolas" w:cs="Consolas"/>
@@ -4026,6 +4489,7 @@
         </w:rPr>
         <w:t>typeid</w:t>
       </w:r>
+      <w:proofErr w:type="spellEnd"/>
       <w:r>
         <w:rPr>
           <w:rFonts w:ascii="Consolas" w:hAnsi="Consolas" w:cs="Consolas"/>
@@ -4129,6 +4593,17 @@
           <w:highlight w:val="lightGray"/>
         </w:rPr>
         <w:tab/>
+      </w:r>
+      <w:proofErr w:type="gramStart"/>
+      <w:r>
+        <w:rPr>
+          <w:rFonts w:ascii="Consolas" w:hAnsi="Consolas" w:cs="Consolas"/>
+          <w:color w:val="323232"/>
+          <w:kern w:val="0"/>
+          <w:sz w:val="19"/>
+          <w:szCs w:val="19"/>
+          <w:highlight w:val="lightGray"/>
+        </w:rPr>
         <w:t xml:space="preserve">{ </w:t>
       </w:r>
       <w:r>
@@ -4140,7 +4615,19 @@
           <w:szCs w:val="19"/>
           <w:highlight w:val="lightGray"/>
         </w:rPr>
-        <w:t>COL_R_W</w:t>
+        <w:t>COL</w:t>
+      </w:r>
+      <w:proofErr w:type="gramEnd"/>
+      <w:r>
+        <w:rPr>
+          <w:rFonts w:ascii="Consolas" w:hAnsi="Consolas" w:cs="Consolas"/>
+          <w:color w:val="6F008A"/>
+          <w:kern w:val="0"/>
+          <w:sz w:val="19"/>
+          <w:szCs w:val="19"/>
+          <w:highlight w:val="lightGray"/>
+        </w:rPr>
+        <w:t>_R_W</w:t>
       </w:r>
       <w:r>
         <w:rPr>
@@ -4208,6 +4695,7 @@
         </w:rPr>
         <w:t>::</w:t>
       </w:r>
+      <w:proofErr w:type="spellStart"/>
       <w:r>
         <w:rPr>
           <w:rFonts w:ascii="Consolas" w:hAnsi="Consolas" w:cs="Consolas"/>
@@ -4219,6 +4707,7 @@
         </w:rPr>
         <w:t>typeid</w:t>
       </w:r>
+      <w:proofErr w:type="spellEnd"/>
       <w:r>
         <w:rPr>
           <w:rFonts w:ascii="Consolas" w:hAnsi="Consolas" w:cs="Consolas"/>
@@ -4322,6 +4811,17 @@
           <w:highlight w:val="lightGray"/>
         </w:rPr>
         <w:tab/>
+      </w:r>
+      <w:proofErr w:type="gramStart"/>
+      <w:r>
+        <w:rPr>
+          <w:rFonts w:ascii="Consolas" w:hAnsi="Consolas" w:cs="Consolas"/>
+          <w:color w:val="323232"/>
+          <w:kern w:val="0"/>
+          <w:sz w:val="19"/>
+          <w:szCs w:val="19"/>
+          <w:highlight w:val="lightGray"/>
+        </w:rPr>
         <w:t xml:space="preserve">{ </w:t>
       </w:r>
       <w:r>
@@ -4333,7 +4833,19 @@
           <w:szCs w:val="19"/>
           <w:highlight w:val="lightGray"/>
         </w:rPr>
-        <w:t>COL_REMARK</w:t>
+        <w:t>COL</w:t>
+      </w:r>
+      <w:proofErr w:type="gramEnd"/>
+      <w:r>
+        <w:rPr>
+          <w:rFonts w:ascii="Consolas" w:hAnsi="Consolas" w:cs="Consolas"/>
+          <w:color w:val="6F008A"/>
+          <w:kern w:val="0"/>
+          <w:sz w:val="19"/>
+          <w:szCs w:val="19"/>
+          <w:highlight w:val="lightGray"/>
+        </w:rPr>
+        <w:t>_REMARK</w:t>
       </w:r>
       <w:r>
         <w:rPr>
@@ -4390,6 +4902,7 @@
         </w:rPr>
         <w:t>::</w:t>
       </w:r>
+      <w:proofErr w:type="spellStart"/>
       <w:r>
         <w:rPr>
           <w:rFonts w:ascii="Consolas" w:hAnsi="Consolas" w:cs="Consolas"/>
@@ -4401,6 +4914,7 @@
         </w:rPr>
         <w:t>typeid</w:t>
       </w:r>
+      <w:proofErr w:type="spellEnd"/>
       <w:r>
         <w:rPr>
           <w:rFonts w:ascii="Consolas" w:hAnsi="Consolas" w:cs="Consolas"/>
@@ -4504,6 +5018,17 @@
           <w:highlight w:val="lightGray"/>
         </w:rPr>
         <w:tab/>
+      </w:r>
+      <w:proofErr w:type="gramStart"/>
+      <w:r>
+        <w:rPr>
+          <w:rFonts w:ascii="Consolas" w:hAnsi="Consolas" w:cs="Consolas"/>
+          <w:color w:val="323232"/>
+          <w:kern w:val="0"/>
+          <w:sz w:val="19"/>
+          <w:szCs w:val="19"/>
+          <w:highlight w:val="lightGray"/>
+        </w:rPr>
         <w:t xml:space="preserve">{ </w:t>
       </w:r>
       <w:r>
@@ -4515,7 +5040,19 @@
           <w:szCs w:val="19"/>
           <w:highlight w:val="lightGray"/>
         </w:rPr>
-        <w:t>COL_SELECT</w:t>
+        <w:t>COL</w:t>
+      </w:r>
+      <w:proofErr w:type="gramEnd"/>
+      <w:r>
+        <w:rPr>
+          <w:rFonts w:ascii="Consolas" w:hAnsi="Consolas" w:cs="Consolas"/>
+          <w:color w:val="6F008A"/>
+          <w:kern w:val="0"/>
+          <w:sz w:val="19"/>
+          <w:szCs w:val="19"/>
+          <w:highlight w:val="lightGray"/>
+        </w:rPr>
+        <w:t>_SELECT</w:t>
       </w:r>
       <w:r>
         <w:rPr>
@@ -4572,6 +5109,7 @@
         </w:rPr>
         <w:t>::</w:t>
       </w:r>
+      <w:proofErr w:type="spellStart"/>
       <w:r>
         <w:rPr>
           <w:rFonts w:ascii="Consolas" w:hAnsi="Consolas" w:cs="Consolas"/>
@@ -4583,6 +5121,7 @@
         </w:rPr>
         <w:t>typeid</w:t>
       </w:r>
+      <w:proofErr w:type="spellEnd"/>
       <w:r>
         <w:rPr>
           <w:rFonts w:ascii="Consolas" w:hAnsi="Consolas" w:cs="Consolas"/>
@@ -4686,6 +5225,17 @@
           <w:highlight w:val="lightGray"/>
         </w:rPr>
         <w:tab/>
+      </w:r>
+      <w:proofErr w:type="gramStart"/>
+      <w:r>
+        <w:rPr>
+          <w:rFonts w:ascii="Consolas" w:hAnsi="Consolas" w:cs="Consolas"/>
+          <w:color w:val="323232"/>
+          <w:kern w:val="0"/>
+          <w:sz w:val="19"/>
+          <w:szCs w:val="19"/>
+          <w:highlight w:val="lightGray"/>
+        </w:rPr>
         <w:t xml:space="preserve">{ </w:t>
       </w:r>
       <w:r>
@@ -4697,7 +5247,19 @@
           <w:szCs w:val="19"/>
           <w:highlight w:val="lightGray"/>
         </w:rPr>
-        <w:t>COL_PAGENAME</w:t>
+        <w:t>COL</w:t>
+      </w:r>
+      <w:proofErr w:type="gramEnd"/>
+      <w:r>
+        <w:rPr>
+          <w:rFonts w:ascii="Consolas" w:hAnsi="Consolas" w:cs="Consolas"/>
+          <w:color w:val="6F008A"/>
+          <w:kern w:val="0"/>
+          <w:sz w:val="19"/>
+          <w:szCs w:val="19"/>
+          <w:highlight w:val="lightGray"/>
+        </w:rPr>
+        <w:t>_PAGENAME</w:t>
       </w:r>
       <w:r>
         <w:rPr>
@@ -4754,6 +5316,7 @@
         </w:rPr>
         <w:t>::</w:t>
       </w:r>
+      <w:proofErr w:type="spellStart"/>
       <w:r>
         <w:rPr>
           <w:rFonts w:ascii="Consolas" w:hAnsi="Consolas" w:cs="Consolas"/>
@@ -4765,6 +5328,7 @@
         </w:rPr>
         <w:t>typeid</w:t>
       </w:r>
+      <w:proofErr w:type="spellEnd"/>
       <w:r>
         <w:rPr>
           <w:rFonts w:ascii="Consolas" w:hAnsi="Consolas" w:cs="Consolas"/>
@@ -4868,6 +5432,17 @@
           <w:highlight w:val="lightGray"/>
         </w:rPr>
         <w:tab/>
+      </w:r>
+      <w:proofErr w:type="gramStart"/>
+      <w:r>
+        <w:rPr>
+          <w:rFonts w:ascii="Consolas" w:hAnsi="Consolas" w:cs="Consolas"/>
+          <w:color w:val="323232"/>
+          <w:kern w:val="0"/>
+          <w:sz w:val="19"/>
+          <w:szCs w:val="19"/>
+          <w:highlight w:val="lightGray"/>
+        </w:rPr>
         <w:t xml:space="preserve">{ </w:t>
       </w:r>
       <w:r>
@@ -4879,7 +5454,19 @@
           <w:szCs w:val="19"/>
           <w:highlight w:val="lightGray"/>
         </w:rPr>
-        <w:t>COL_INDEX</w:t>
+        <w:t>COL</w:t>
+      </w:r>
+      <w:proofErr w:type="gramEnd"/>
+      <w:r>
+        <w:rPr>
+          <w:rFonts w:ascii="Consolas" w:hAnsi="Consolas" w:cs="Consolas"/>
+          <w:color w:val="6F008A"/>
+          <w:kern w:val="0"/>
+          <w:sz w:val="19"/>
+          <w:szCs w:val="19"/>
+          <w:highlight w:val="lightGray"/>
+        </w:rPr>
+        <w:t>_INDEX</w:t>
       </w:r>
       <w:r>
         <w:rPr>
@@ -4936,6 +5523,7 @@
         </w:rPr>
         <w:t>::</w:t>
       </w:r>
+      <w:proofErr w:type="spellStart"/>
       <w:r>
         <w:rPr>
           <w:rFonts w:ascii="Consolas" w:hAnsi="Consolas" w:cs="Consolas"/>
@@ -4947,6 +5535,7 @@
         </w:rPr>
         <w:t>typeid</w:t>
       </w:r>
+      <w:proofErr w:type="spellEnd"/>
       <w:r>
         <w:rPr>
           <w:rFonts w:ascii="Consolas" w:hAnsi="Consolas" w:cs="Consolas"/>
@@ -5106,6 +5695,8 @@
         </w:rPr>
         <w:t>::</w:t>
       </w:r>
+      <w:proofErr w:type="spellStart"/>
+      <w:proofErr w:type="gramStart"/>
       <w:r>
         <w:rPr>
           <w:rFonts w:ascii="Consolas" w:hAnsi="Consolas" w:cs="Consolas"/>
@@ -5117,6 +5708,7 @@
         </w:rPr>
         <w:t>makeDataTable</w:t>
       </w:r>
+      <w:proofErr w:type="spellEnd"/>
       <w:r>
         <w:rPr>
           <w:rFonts w:ascii="Consolas" w:hAnsi="Consolas" w:cs="Consolas"/>
@@ -5128,6 +5720,8 @@
         </w:rPr>
         <w:t>(</w:t>
       </w:r>
+      <w:proofErr w:type="spellStart"/>
+      <w:proofErr w:type="gramEnd"/>
       <w:r>
         <w:rPr>
           <w:rFonts w:ascii="Consolas" w:hAnsi="Consolas" w:cs="Consolas"/>
@@ -5139,6 +5733,7 @@
         </w:rPr>
         <w:t>mDataGridView</w:t>
       </w:r>
+      <w:proofErr w:type="spellEnd"/>
       <w:r>
         <w:rPr>
           <w:rFonts w:ascii="Consolas" w:hAnsi="Consolas" w:cs="Consolas"/>
@@ -5150,6 +5745,7 @@
         </w:rPr>
         <w:t xml:space="preserve">, </w:t>
       </w:r>
+      <w:proofErr w:type="spellStart"/>
       <w:r>
         <w:rPr>
           <w:rFonts w:ascii="Consolas" w:hAnsi="Consolas" w:cs="Consolas"/>
@@ -5161,6 +5757,7 @@
         </w:rPr>
         <w:t>mDataTable</w:t>
       </w:r>
+      <w:proofErr w:type="spellEnd"/>
       <w:r>
         <w:rPr>
           <w:rFonts w:ascii="Consolas" w:hAnsi="Consolas" w:cs="Consolas"/>
@@ -5237,6 +5834,7 @@
         </w:rPr>
         <w:tab/>
       </w:r>
+      <w:proofErr w:type="gramStart"/>
       <w:r>
         <w:rPr>
           <w:rFonts w:ascii="Consolas" w:hAnsi="Consolas" w:cs="Consolas"/>
@@ -5248,6 +5846,7 @@
         </w:rPr>
         <w:t>for</w:t>
       </w:r>
+      <w:proofErr w:type="gramEnd"/>
       <w:r>
         <w:rPr>
           <w:rFonts w:ascii="Consolas" w:hAnsi="Consolas" w:cs="Consolas"/>
@@ -5281,6 +5880,7 @@
         </w:rPr>
         <w:t xml:space="preserve"> (</w:t>
       </w:r>
+      <w:proofErr w:type="spellStart"/>
       <w:r>
         <w:rPr>
           <w:rFonts w:ascii="Consolas" w:hAnsi="Consolas" w:cs="Consolas"/>
@@ -5292,6 +5892,7 @@
         </w:rPr>
         <w:t>DataGridViewColumn</w:t>
       </w:r>
+      <w:proofErr w:type="spellEnd"/>
       <w:r>
         <w:rPr>
           <w:rFonts w:ascii="Consolas" w:hAnsi="Consolas" w:cs="Consolas"/>
@@ -5347,6 +5948,7 @@
         </w:rPr>
         <w:t xml:space="preserve"> </w:t>
       </w:r>
+      <w:proofErr w:type="spellStart"/>
       <w:r>
         <w:rPr>
           <w:rFonts w:ascii="Consolas" w:hAnsi="Consolas" w:cs="Consolas"/>
@@ -5358,6 +5960,7 @@
         </w:rPr>
         <w:t>mDataGridView</w:t>
       </w:r>
+      <w:proofErr w:type="spellEnd"/>
       <w:r>
         <w:rPr>
           <w:rFonts w:ascii="Consolas" w:hAnsi="Consolas" w:cs="Consolas"/>
@@ -5429,6 +6032,7 @@
         </w:rPr>
         <w:tab/>
       </w:r>
+      <w:proofErr w:type="gramStart"/>
       <w:r>
         <w:rPr>
           <w:rFonts w:ascii="Consolas" w:hAnsi="Consolas" w:cs="Consolas"/>
@@ -5440,6 +6044,7 @@
         </w:rPr>
         <w:t>if</w:t>
       </w:r>
+      <w:proofErr w:type="gramEnd"/>
       <w:r>
         <w:rPr>
           <w:rFonts w:ascii="Consolas" w:hAnsi="Consolas" w:cs="Consolas"/>
@@ -5566,6 +6171,7 @@
         </w:rPr>
         <w:tab/>
       </w:r>
+      <w:proofErr w:type="gramStart"/>
       <w:r>
         <w:rPr>
           <w:rFonts w:ascii="Consolas" w:hAnsi="Consolas" w:cs="Consolas"/>
@@ -5577,6 +6183,7 @@
         </w:rPr>
         <w:t>mDataGridView</w:t>
       </w:r>
+      <w:proofErr w:type="gramEnd"/>
       <w:r>
         <w:rPr>
           <w:rFonts w:ascii="Consolas" w:hAnsi="Consolas" w:cs="Consolas"/>
@@ -5852,6 +6459,7 @@
         </w:rPr>
         <w:tab/>
       </w:r>
+      <w:proofErr w:type="gramStart"/>
       <w:r>
         <w:rPr>
           <w:rFonts w:ascii="Consolas" w:hAnsi="Consolas" w:cs="Consolas"/>
@@ -5863,6 +6471,7 @@
         </w:rPr>
         <w:t>column</w:t>
       </w:r>
+      <w:proofErr w:type="gramEnd"/>
       <w:r>
         <w:rPr>
           <w:rFonts w:ascii="Consolas" w:hAnsi="Consolas" w:cs="Consolas"/>
@@ -5874,6 +6483,7 @@
         </w:rPr>
         <w:t>-&gt;</w:t>
       </w:r>
+      <w:proofErr w:type="spellStart"/>
       <w:r>
         <w:rPr>
           <w:rFonts w:ascii="Consolas" w:hAnsi="Consolas" w:cs="Consolas"/>
@@ -5885,6 +6495,7 @@
         </w:rPr>
         <w:t>ReadOnly</w:t>
       </w:r>
+      <w:proofErr w:type="spellEnd"/>
       <w:r>
         <w:rPr>
           <w:rFonts w:ascii="Consolas" w:hAnsi="Consolas" w:cs="Consolas"/>
@@ -5989,21 +6600,1517 @@
     <w:p>
       <w:pPr>
         <w:rPr>
+          <w:rFonts w:ascii="Consolas" w:hAnsi="Consolas" w:cs="Consolas" w:hint="eastAsia"/>
+          <w:color w:val="323232"/>
+          <w:kern w:val="0"/>
+          <w:sz w:val="19"/>
+          <w:szCs w:val="19"/>
+        </w:rPr>
+      </w:pPr>
+      <w:r>
+        <w:rPr>
+          <w:rFonts w:ascii="Consolas" w:hAnsi="Consolas" w:cs="Consolas"/>
+          <w:color w:val="323232"/>
+          <w:kern w:val="0"/>
+          <w:sz w:val="19"/>
+          <w:szCs w:val="19"/>
+          <w:highlight w:val="lightGray"/>
+        </w:rPr>
+        <w:t>}</w:t>
+      </w:r>
+    </w:p>
+    <w:p>
+      <w:pPr>
+        <w:rPr>
+          <w:rFonts w:ascii="Consolas" w:hAnsi="Consolas" w:cs="Consolas" w:hint="eastAsia"/>
+          <w:color w:val="323232"/>
+          <w:kern w:val="0"/>
+          <w:sz w:val="19"/>
+          <w:szCs w:val="19"/>
+        </w:rPr>
+      </w:pPr>
+    </w:p>
+    <w:p>
+      <w:pPr>
+        <w:pStyle w:val="1"/>
+        <w:spacing w:after="0" w:line="240" w:lineRule="auto"/>
+        <w:rPr>
           <w:rFonts w:hint="eastAsia"/>
+          <w:sz w:val="21"/>
+          <w:szCs w:val="21"/>
         </w:rPr>
       </w:pPr>
       <w:r>
         <w:rPr>
-          <w:rFonts w:ascii="Consolas" w:hAnsi="Consolas" w:cs="Consolas"/>
-          <w:color w:val="323232"/>
-          <w:kern w:val="0"/>
-          <w:sz w:val="19"/>
-          <w:szCs w:val="19"/>
-          <w:highlight w:val="lightGray"/>
-        </w:rPr>
+          <w:rFonts w:hint="eastAsia"/>
+          <w:sz w:val="21"/>
+          <w:szCs w:val="21"/>
+        </w:rPr>
+        <w:t>获取选择单元格的行</w:t>
+      </w:r>
+    </w:p>
+    <w:p>
+      <w:pPr>
+        <w:rPr>
+          <w:rFonts w:hint="eastAsia"/>
+        </w:rPr>
+      </w:pPr>
+      <w:r>
+        <w:rPr>
+          <w:rFonts w:hint="eastAsia"/>
+        </w:rPr>
+        <w:t>//</w:t>
+      </w:r>
+      <w:r>
+        <w:rPr>
+          <w:rFonts w:hint="eastAsia"/>
+        </w:rPr>
+        <w:t>下面是获取当前行</w:t>
+      </w:r>
+    </w:p>
+    <w:p>
+      <w:pPr>
+        <w:rPr>
+          <w:rFonts w:ascii="NSimSun" w:hAnsi="NSimSun" w:cs="NSimSun" w:hint="eastAsia"/>
+          <w:color w:val="323232"/>
+          <w:kern w:val="0"/>
+          <w:sz w:val="19"/>
+          <w:szCs w:val="19"/>
+        </w:rPr>
+      </w:pPr>
+      <w:proofErr w:type="spellStart"/>
+      <w:r>
+        <w:rPr>
+          <w:rFonts w:ascii="NSimSun" w:hAnsi="NSimSun" w:cs="NSimSun"/>
+          <w:color w:val="2B91AF"/>
+          <w:kern w:val="0"/>
+          <w:sz w:val="19"/>
+          <w:szCs w:val="19"/>
+          <w:highlight w:val="lightGray"/>
+        </w:rPr>
+        <w:t>DataGridViewRow</w:t>
+      </w:r>
+      <w:proofErr w:type="spellEnd"/>
+      <w:r>
+        <w:rPr>
+          <w:rFonts w:ascii="NSimSun" w:hAnsi="NSimSun" w:cs="NSimSun"/>
+          <w:color w:val="323232"/>
+          <w:kern w:val="0"/>
+          <w:sz w:val="19"/>
+          <w:szCs w:val="19"/>
+          <w:highlight w:val="lightGray"/>
+        </w:rPr>
+        <w:t xml:space="preserve">^ </w:t>
+      </w:r>
+      <w:proofErr w:type="spellStart"/>
+      <w:r>
+        <w:rPr>
+          <w:rFonts w:ascii="NSimSun" w:hAnsi="NSimSun" w:cs="NSimSun"/>
+          <w:color w:val="000000"/>
+          <w:kern w:val="0"/>
+          <w:sz w:val="19"/>
+          <w:szCs w:val="19"/>
+          <w:highlight w:val="lightGray"/>
+        </w:rPr>
+        <w:t>viewRow</w:t>
+      </w:r>
+      <w:proofErr w:type="spellEnd"/>
+      <w:r>
+        <w:rPr>
+          <w:rFonts w:ascii="NSimSun" w:hAnsi="NSimSun" w:cs="NSimSun"/>
+          <w:color w:val="323232"/>
+          <w:kern w:val="0"/>
+          <w:sz w:val="19"/>
+          <w:szCs w:val="19"/>
+          <w:highlight w:val="lightGray"/>
+        </w:rPr>
+        <w:t xml:space="preserve"> = </w:t>
+      </w:r>
+      <w:proofErr w:type="spellStart"/>
+      <w:r>
+        <w:rPr>
+          <w:rFonts w:ascii="NSimSun" w:hAnsi="NSimSun" w:cs="NSimSun"/>
+          <w:color w:val="000000"/>
+          <w:kern w:val="0"/>
+          <w:sz w:val="19"/>
+          <w:szCs w:val="19"/>
+          <w:highlight w:val="lightGray"/>
+        </w:rPr>
+        <w:t>mDataGridView</w:t>
+      </w:r>
+      <w:proofErr w:type="spellEnd"/>
+      <w:r>
+        <w:rPr>
+          <w:rFonts w:ascii="NSimSun" w:hAnsi="NSimSun" w:cs="NSimSun"/>
+          <w:color w:val="323232"/>
+          <w:kern w:val="0"/>
+          <w:sz w:val="19"/>
+          <w:szCs w:val="19"/>
+          <w:highlight w:val="lightGray"/>
+        </w:rPr>
+        <w:t>-&gt;</w:t>
+      </w:r>
+      <w:proofErr w:type="spellStart"/>
+      <w:r>
+        <w:rPr>
+          <w:rFonts w:ascii="NSimSun" w:hAnsi="NSimSun" w:cs="NSimSun"/>
+          <w:color w:val="000000"/>
+          <w:kern w:val="0"/>
+          <w:sz w:val="19"/>
+          <w:szCs w:val="19"/>
+          <w:highlight w:val="lightGray"/>
+        </w:rPr>
+        <w:t>CurrentCell</w:t>
+      </w:r>
+      <w:proofErr w:type="spellEnd"/>
+      <w:r>
+        <w:rPr>
+          <w:rFonts w:ascii="NSimSun" w:hAnsi="NSimSun" w:cs="NSimSun"/>
+          <w:color w:val="323232"/>
+          <w:kern w:val="0"/>
+          <w:sz w:val="19"/>
+          <w:szCs w:val="19"/>
+          <w:highlight w:val="lightGray"/>
+        </w:rPr>
+        <w:t>-&gt;</w:t>
+      </w:r>
+      <w:proofErr w:type="spellStart"/>
+      <w:r>
+        <w:rPr>
+          <w:rFonts w:ascii="NSimSun" w:hAnsi="NSimSun" w:cs="NSimSun"/>
+          <w:color w:val="000000"/>
+          <w:kern w:val="0"/>
+          <w:sz w:val="19"/>
+          <w:szCs w:val="19"/>
+          <w:highlight w:val="lightGray"/>
+        </w:rPr>
+        <w:t>OwningRow</w:t>
+      </w:r>
+      <w:proofErr w:type="spellEnd"/>
+      <w:r>
+        <w:rPr>
+          <w:rFonts w:ascii="NSimSun" w:hAnsi="NSimSun" w:cs="NSimSun"/>
+          <w:color w:val="323232"/>
+          <w:kern w:val="0"/>
+          <w:sz w:val="19"/>
+          <w:szCs w:val="19"/>
+          <w:highlight w:val="lightGray"/>
+        </w:rPr>
+        <w:t>;</w:t>
+      </w:r>
+    </w:p>
+    <w:p>
+      <w:pPr>
+        <w:rPr>
+          <w:rFonts w:ascii="NSimSun" w:hAnsi="NSimSun" w:cs="NSimSun" w:hint="eastAsia"/>
+          <w:color w:val="323232"/>
+          <w:kern w:val="0"/>
+          <w:sz w:val="19"/>
+          <w:szCs w:val="19"/>
+        </w:rPr>
+      </w:pPr>
+      <w:r>
+        <w:rPr>
+          <w:rFonts w:ascii="NSimSun" w:hAnsi="NSimSun" w:cs="NSimSun" w:hint="eastAsia"/>
+          <w:color w:val="323232"/>
+          <w:kern w:val="0"/>
+          <w:sz w:val="19"/>
+          <w:szCs w:val="19"/>
+        </w:rPr>
+        <w:t>或者</w:t>
+      </w:r>
+    </w:p>
+    <w:p>
+      <w:pPr>
+        <w:autoSpaceDE w:val="0"/>
+        <w:autoSpaceDN w:val="0"/>
+        <w:adjustRightInd w:val="0"/>
+        <w:jc w:val="left"/>
+        <w:rPr>
+          <w:rFonts w:ascii="NSimSun" w:hAnsi="NSimSun" w:cs="NSimSun"/>
+          <w:color w:val="323232"/>
+          <w:kern w:val="0"/>
+          <w:sz w:val="19"/>
+          <w:szCs w:val="19"/>
+          <w:highlight w:val="lightGray"/>
+        </w:rPr>
+      </w:pPr>
+      <w:r>
+        <w:rPr>
+          <w:rFonts w:ascii="NSimSun" w:hAnsi="NSimSun" w:cs="NSimSun"/>
+          <w:color w:val="323232"/>
+          <w:kern w:val="0"/>
+          <w:sz w:val="19"/>
+          <w:szCs w:val="19"/>
+          <w:highlight w:val="lightGray"/>
+        </w:rPr>
+        <w:tab/>
+      </w:r>
+      <w:proofErr w:type="spellStart"/>
+      <w:r>
+        <w:rPr>
+          <w:rFonts w:ascii="NSimSun" w:hAnsi="NSimSun" w:cs="NSimSun"/>
+          <w:color w:val="2B91AF"/>
+          <w:kern w:val="0"/>
+          <w:sz w:val="19"/>
+          <w:szCs w:val="19"/>
+          <w:highlight w:val="lightGray"/>
+        </w:rPr>
+        <w:t>DataGridViewRow</w:t>
+      </w:r>
+      <w:proofErr w:type="spellEnd"/>
+      <w:r>
+        <w:rPr>
+          <w:rFonts w:ascii="NSimSun" w:hAnsi="NSimSun" w:cs="NSimSun"/>
+          <w:color w:val="323232"/>
+          <w:kern w:val="0"/>
+          <w:sz w:val="19"/>
+          <w:szCs w:val="19"/>
+          <w:highlight w:val="lightGray"/>
+        </w:rPr>
+        <w:t xml:space="preserve">^ </w:t>
+      </w:r>
+      <w:proofErr w:type="spellStart"/>
+      <w:r>
+        <w:rPr>
+          <w:rFonts w:ascii="NSimSun" w:hAnsi="NSimSun" w:cs="NSimSun"/>
+          <w:color w:val="000000"/>
+          <w:kern w:val="0"/>
+          <w:sz w:val="19"/>
+          <w:szCs w:val="19"/>
+          <w:highlight w:val="lightGray"/>
+        </w:rPr>
+        <w:t>viewRow</w:t>
+      </w:r>
+      <w:proofErr w:type="spellEnd"/>
+      <w:r>
+        <w:rPr>
+          <w:rFonts w:ascii="NSimSun" w:hAnsi="NSimSun" w:cs="NSimSun"/>
+          <w:color w:val="323232"/>
+          <w:kern w:val="0"/>
+          <w:sz w:val="19"/>
+          <w:szCs w:val="19"/>
+          <w:highlight w:val="lightGray"/>
+        </w:rPr>
+        <w:t xml:space="preserve"> = </w:t>
+      </w:r>
+      <w:proofErr w:type="spellStart"/>
+      <w:r>
+        <w:rPr>
+          <w:rFonts w:ascii="NSimSun" w:hAnsi="NSimSun" w:cs="NSimSun"/>
+          <w:color w:val="000000"/>
+          <w:kern w:val="0"/>
+          <w:sz w:val="19"/>
+          <w:szCs w:val="19"/>
+          <w:highlight w:val="lightGray"/>
+        </w:rPr>
+        <w:t>dataGridView</w:t>
+      </w:r>
+      <w:proofErr w:type="spellEnd"/>
+      <w:r>
+        <w:rPr>
+          <w:rFonts w:ascii="NSimSun" w:hAnsi="NSimSun" w:cs="NSimSun"/>
+          <w:color w:val="323232"/>
+          <w:kern w:val="0"/>
+          <w:sz w:val="19"/>
+          <w:szCs w:val="19"/>
+          <w:highlight w:val="lightGray"/>
+        </w:rPr>
+        <w:t>-&gt;</w:t>
+      </w:r>
+      <w:proofErr w:type="gramStart"/>
+      <w:r>
+        <w:rPr>
+          <w:rFonts w:ascii="NSimSun" w:hAnsi="NSimSun" w:cs="NSimSun"/>
+          <w:color w:val="000000"/>
+          <w:kern w:val="0"/>
+          <w:sz w:val="19"/>
+          <w:szCs w:val="19"/>
+          <w:highlight w:val="lightGray"/>
+        </w:rPr>
+        <w:t>Rows</w:t>
+      </w:r>
+      <w:r>
+        <w:rPr>
+          <w:rFonts w:ascii="NSimSun" w:hAnsi="NSimSun" w:cs="NSimSun"/>
+          <w:color w:val="323232"/>
+          <w:kern w:val="0"/>
+          <w:sz w:val="19"/>
+          <w:szCs w:val="19"/>
+          <w:highlight w:val="lightGray"/>
+        </w:rPr>
+        <w:t>[</w:t>
+      </w:r>
+      <w:proofErr w:type="gramEnd"/>
+      <w:r>
+        <w:rPr>
+          <w:rFonts w:ascii="NSimSun" w:hAnsi="NSimSun" w:cs="NSimSun"/>
+          <w:color w:val="808080"/>
+          <w:kern w:val="0"/>
+          <w:sz w:val="19"/>
+          <w:szCs w:val="19"/>
+          <w:highlight w:val="lightGray"/>
+        </w:rPr>
+        <w:t>e</w:t>
+      </w:r>
+      <w:r>
+        <w:rPr>
+          <w:rFonts w:ascii="NSimSun" w:hAnsi="NSimSun" w:cs="NSimSun"/>
+          <w:color w:val="323232"/>
+          <w:kern w:val="0"/>
+          <w:sz w:val="19"/>
+          <w:szCs w:val="19"/>
+          <w:highlight w:val="lightGray"/>
+        </w:rPr>
+        <w:t>-&gt;</w:t>
+      </w:r>
+      <w:proofErr w:type="spellStart"/>
+      <w:r>
+        <w:rPr>
+          <w:rFonts w:ascii="NSimSun" w:hAnsi="NSimSun" w:cs="NSimSun"/>
+          <w:color w:val="000000"/>
+          <w:kern w:val="0"/>
+          <w:sz w:val="19"/>
+          <w:szCs w:val="19"/>
+          <w:highlight w:val="lightGray"/>
+        </w:rPr>
+        <w:t>RowIndex</w:t>
+      </w:r>
+      <w:proofErr w:type="spellEnd"/>
+      <w:r>
+        <w:rPr>
+          <w:rFonts w:ascii="NSimSun" w:hAnsi="NSimSun" w:cs="NSimSun"/>
+          <w:color w:val="323232"/>
+          <w:kern w:val="0"/>
+          <w:sz w:val="19"/>
+          <w:szCs w:val="19"/>
+          <w:highlight w:val="lightGray"/>
+        </w:rPr>
+        <w:t>];</w:t>
+      </w:r>
+    </w:p>
+    <w:p>
+      <w:pPr>
+        <w:rPr>
+          <w:rFonts w:ascii="NSimSun" w:hAnsi="NSimSun" w:cs="NSimSun" w:hint="eastAsia"/>
+          <w:color w:val="323232"/>
+          <w:kern w:val="0"/>
+          <w:sz w:val="19"/>
+          <w:szCs w:val="19"/>
+        </w:rPr>
+      </w:pPr>
+      <w:bookmarkStart w:id="0" w:name="_GoBack"/>
+      <w:bookmarkEnd w:id="0"/>
+    </w:p>
+    <w:p>
+      <w:pPr>
+        <w:rPr>
+          <w:rFonts w:ascii="NSimSun" w:hAnsi="NSimSun" w:cs="NSimSun" w:hint="eastAsia"/>
+          <w:color w:val="323232"/>
+          <w:kern w:val="0"/>
+          <w:sz w:val="19"/>
+          <w:szCs w:val="19"/>
+        </w:rPr>
+      </w:pPr>
+      <w:r>
+        <w:rPr>
+          <w:rFonts w:ascii="NSimSun" w:hAnsi="NSimSun" w:cs="NSimSun" w:hint="eastAsia"/>
+          <w:color w:val="323232"/>
+          <w:kern w:val="0"/>
+          <w:sz w:val="19"/>
+          <w:szCs w:val="19"/>
+        </w:rPr>
+        <w:t>//</w:t>
+      </w:r>
+      <w:r>
+        <w:rPr>
+          <w:rFonts w:ascii="NSimSun" w:hAnsi="NSimSun" w:cs="NSimSun" w:hint="eastAsia"/>
+          <w:color w:val="323232"/>
+          <w:kern w:val="0"/>
+          <w:sz w:val="19"/>
+          <w:szCs w:val="19"/>
+        </w:rPr>
+        <w:t>下面是读取指定行中某列</w:t>
+      </w:r>
+    </w:p>
+    <w:p>
+      <w:pPr>
+        <w:rPr>
+          <w:rFonts w:ascii="NSimSun" w:hAnsi="NSimSun" w:cs="NSimSun" w:hint="eastAsia"/>
+          <w:color w:val="323232"/>
+          <w:kern w:val="0"/>
+          <w:sz w:val="19"/>
+          <w:szCs w:val="19"/>
+        </w:rPr>
+      </w:pPr>
+      <w:r>
+        <w:rPr>
+          <w:rFonts w:ascii="NSimSun" w:hAnsi="NSimSun" w:cs="NSimSun"/>
+          <w:color w:val="323232"/>
+          <w:kern w:val="0"/>
+          <w:sz w:val="19"/>
+          <w:szCs w:val="19"/>
+          <w:highlight w:val="lightGray"/>
+        </w:rPr>
+        <w:tab/>
+      </w:r>
+      <w:r>
+        <w:rPr>
+          <w:rFonts w:ascii="NSimSun" w:hAnsi="NSimSun" w:cs="NSimSun"/>
+          <w:color w:val="2B91AF"/>
+          <w:kern w:val="0"/>
+          <w:sz w:val="19"/>
+          <w:szCs w:val="19"/>
+          <w:highlight w:val="lightGray"/>
+        </w:rPr>
+        <w:t>String</w:t>
+      </w:r>
+      <w:r>
+        <w:rPr>
+          <w:rFonts w:ascii="NSimSun" w:hAnsi="NSimSun" w:cs="NSimSun"/>
+          <w:color w:val="323232"/>
+          <w:kern w:val="0"/>
+          <w:sz w:val="19"/>
+          <w:szCs w:val="19"/>
+          <w:highlight w:val="lightGray"/>
+        </w:rPr>
+        <w:t xml:space="preserve">^ </w:t>
+      </w:r>
+      <w:proofErr w:type="spellStart"/>
+      <w:r>
+        <w:rPr>
+          <w:rFonts w:ascii="NSimSun" w:hAnsi="NSimSun" w:cs="NSimSun"/>
+          <w:color w:val="000000"/>
+          <w:kern w:val="0"/>
+          <w:sz w:val="19"/>
+          <w:szCs w:val="19"/>
+          <w:highlight w:val="lightGray"/>
+        </w:rPr>
+        <w:t>pageName</w:t>
+      </w:r>
+      <w:proofErr w:type="spellEnd"/>
+      <w:r>
+        <w:rPr>
+          <w:rFonts w:ascii="NSimSun" w:hAnsi="NSimSun" w:cs="NSimSun"/>
+          <w:color w:val="323232"/>
+          <w:kern w:val="0"/>
+          <w:sz w:val="19"/>
+          <w:szCs w:val="19"/>
+          <w:highlight w:val="lightGray"/>
+        </w:rPr>
+        <w:t xml:space="preserve"> = </w:t>
+      </w:r>
+      <w:proofErr w:type="spellStart"/>
+      <w:r>
+        <w:rPr>
+          <w:rFonts w:ascii="NSimSun" w:hAnsi="NSimSun" w:cs="NSimSun"/>
+          <w:color w:val="000000"/>
+          <w:kern w:val="0"/>
+          <w:sz w:val="19"/>
+          <w:szCs w:val="19"/>
+          <w:highlight w:val="lightGray"/>
+        </w:rPr>
+        <w:t>viewRow</w:t>
+      </w:r>
+      <w:proofErr w:type="spellEnd"/>
+      <w:r>
+        <w:rPr>
+          <w:rFonts w:ascii="NSimSun" w:hAnsi="NSimSun" w:cs="NSimSun"/>
+          <w:color w:val="323232"/>
+          <w:kern w:val="0"/>
+          <w:sz w:val="19"/>
+          <w:szCs w:val="19"/>
+          <w:highlight w:val="lightGray"/>
+        </w:rPr>
+        <w:t>-&gt;</w:t>
+      </w:r>
+      <w:proofErr w:type="gramStart"/>
+      <w:r>
+        <w:rPr>
+          <w:rFonts w:ascii="NSimSun" w:hAnsi="NSimSun" w:cs="NSimSun"/>
+          <w:color w:val="000000"/>
+          <w:kern w:val="0"/>
+          <w:sz w:val="19"/>
+          <w:szCs w:val="19"/>
+          <w:highlight w:val="lightGray"/>
+        </w:rPr>
+        <w:t>Cells</w:t>
+      </w:r>
+      <w:r>
+        <w:rPr>
+          <w:rFonts w:ascii="NSimSun" w:hAnsi="NSimSun" w:cs="NSimSun"/>
+          <w:color w:val="323232"/>
+          <w:kern w:val="0"/>
+          <w:sz w:val="19"/>
+          <w:szCs w:val="19"/>
+          <w:highlight w:val="lightGray"/>
+        </w:rPr>
+        <w:t>[</w:t>
+      </w:r>
+      <w:proofErr w:type="gramEnd"/>
+      <w:r>
+        <w:rPr>
+          <w:rFonts w:ascii="NSimSun" w:hAnsi="NSimSun" w:cs="NSimSun"/>
+          <w:color w:val="6F008A"/>
+          <w:kern w:val="0"/>
+          <w:sz w:val="19"/>
+          <w:szCs w:val="19"/>
+          <w:highlight w:val="lightGray"/>
+        </w:rPr>
+        <w:t>COL_PAGENAME</w:t>
+      </w:r>
+      <w:r>
+        <w:rPr>
+          <w:rFonts w:ascii="NSimSun" w:hAnsi="NSimSun" w:cs="NSimSun"/>
+          <w:color w:val="323232"/>
+          <w:kern w:val="0"/>
+          <w:sz w:val="19"/>
+          <w:szCs w:val="19"/>
+          <w:highlight w:val="lightGray"/>
+        </w:rPr>
+        <w:t>]-&gt;</w:t>
+      </w:r>
+      <w:r>
+        <w:rPr>
+          <w:rFonts w:ascii="NSimSun" w:hAnsi="NSimSun" w:cs="NSimSun"/>
+          <w:color w:val="000000"/>
+          <w:kern w:val="0"/>
+          <w:sz w:val="19"/>
+          <w:szCs w:val="19"/>
+          <w:highlight w:val="lightGray"/>
+        </w:rPr>
+        <w:t>Value</w:t>
+      </w:r>
+      <w:r>
+        <w:rPr>
+          <w:rFonts w:ascii="NSimSun" w:hAnsi="NSimSun" w:cs="NSimSun"/>
+          <w:color w:val="323232"/>
+          <w:kern w:val="0"/>
+          <w:sz w:val="19"/>
+          <w:szCs w:val="19"/>
+          <w:highlight w:val="lightGray"/>
+        </w:rPr>
+        <w:t>-&gt;</w:t>
+      </w:r>
+      <w:proofErr w:type="spellStart"/>
+      <w:r>
+        <w:rPr>
+          <w:rFonts w:ascii="NSimSun" w:hAnsi="NSimSun" w:cs="NSimSun"/>
+          <w:color w:val="000000"/>
+          <w:kern w:val="0"/>
+          <w:sz w:val="19"/>
+          <w:szCs w:val="19"/>
+          <w:highlight w:val="lightGray"/>
+        </w:rPr>
+        <w:t>ToString</w:t>
+      </w:r>
+      <w:proofErr w:type="spellEnd"/>
+      <w:r>
+        <w:rPr>
+          <w:rFonts w:ascii="NSimSun" w:hAnsi="NSimSun" w:cs="NSimSun"/>
+          <w:color w:val="323232"/>
+          <w:kern w:val="0"/>
+          <w:sz w:val="19"/>
+          <w:szCs w:val="19"/>
+          <w:highlight w:val="lightGray"/>
+        </w:rPr>
+        <w:t>();</w:t>
+      </w:r>
+    </w:p>
+    <w:p>
+      <w:pPr>
+        <w:rPr>
+          <w:rFonts w:ascii="NSimSun" w:hAnsi="NSimSun" w:cs="NSimSun" w:hint="eastAsia"/>
+          <w:color w:val="323232"/>
+          <w:kern w:val="0"/>
+          <w:sz w:val="19"/>
+          <w:szCs w:val="19"/>
+        </w:rPr>
+      </w:pPr>
+    </w:p>
+    <w:p>
+      <w:pPr>
+        <w:autoSpaceDE w:val="0"/>
+        <w:autoSpaceDN w:val="0"/>
+        <w:adjustRightInd w:val="0"/>
+        <w:jc w:val="left"/>
+        <w:rPr>
+          <w:rFonts w:ascii="NSimSun" w:hAnsi="NSimSun" w:cs="NSimSun" w:hint="eastAsia"/>
+          <w:color w:val="323232"/>
+          <w:kern w:val="0"/>
+          <w:sz w:val="19"/>
+          <w:szCs w:val="19"/>
+          <w:highlight w:val="lightGray"/>
+        </w:rPr>
+      </w:pPr>
+      <w:r>
+        <w:rPr>
+          <w:rFonts w:ascii="NSimSun" w:hAnsi="NSimSun" w:cs="NSimSun" w:hint="eastAsia"/>
+          <w:color w:val="323232"/>
+          <w:kern w:val="0"/>
+          <w:sz w:val="19"/>
+          <w:szCs w:val="19"/>
+        </w:rPr>
+        <w:t>//</w:t>
+      </w:r>
+      <w:r>
+        <w:rPr>
+          <w:rFonts w:ascii="NSimSun" w:hAnsi="NSimSun" w:cs="NSimSun"/>
+          <w:color w:val="323232"/>
+          <w:kern w:val="0"/>
+          <w:sz w:val="19"/>
+          <w:szCs w:val="19"/>
+          <w:highlight w:val="lightGray"/>
+        </w:rPr>
+        <w:t xml:space="preserve"> </w:t>
+      </w:r>
+      <w:r>
+        <w:rPr>
+          <w:rFonts w:ascii="NSimSun" w:hAnsi="NSimSun" w:cs="NSimSun" w:hint="eastAsia"/>
+          <w:color w:val="323232"/>
+          <w:kern w:val="0"/>
+          <w:sz w:val="19"/>
+          <w:szCs w:val="19"/>
+          <w:highlight w:val="lightGray"/>
+        </w:rPr>
+        <w:t>下面是判断是不是数值</w:t>
+      </w:r>
+      <w:r>
+        <w:rPr>
+          <w:rFonts w:ascii="NSimSun" w:hAnsi="NSimSun" w:cs="NSimSun" w:hint="eastAsia"/>
+          <w:color w:val="323232"/>
+          <w:kern w:val="0"/>
+          <w:sz w:val="19"/>
+          <w:szCs w:val="19"/>
+          <w:highlight w:val="lightGray"/>
+        </w:rPr>
+        <w:t>（应该是十六进制）</w:t>
+      </w:r>
+    </w:p>
+    <w:p>
+      <w:pPr>
+        <w:autoSpaceDE w:val="0"/>
+        <w:autoSpaceDN w:val="0"/>
+        <w:adjustRightInd w:val="0"/>
+        <w:jc w:val="left"/>
+        <w:rPr>
+          <w:rFonts w:ascii="NSimSun" w:hAnsi="NSimSun" w:cs="NSimSun"/>
+          <w:color w:val="323232"/>
+          <w:kern w:val="0"/>
+          <w:sz w:val="19"/>
+          <w:szCs w:val="19"/>
+          <w:highlight w:val="lightGray"/>
+        </w:rPr>
+      </w:pPr>
+      <w:r>
+        <w:rPr>
+          <w:rFonts w:ascii="NSimSun" w:hAnsi="NSimSun" w:cs="NSimSun"/>
+          <w:color w:val="323232"/>
+          <w:kern w:val="0"/>
+          <w:sz w:val="19"/>
+          <w:szCs w:val="19"/>
+          <w:highlight w:val="lightGray"/>
+        </w:rPr>
+        <w:tab/>
+      </w:r>
+      <w:r>
+        <w:rPr>
+          <w:rFonts w:ascii="NSimSun" w:hAnsi="NSimSun" w:cs="NSimSun"/>
+          <w:color w:val="323232"/>
+          <w:kern w:val="0"/>
+          <w:sz w:val="19"/>
+          <w:szCs w:val="19"/>
+          <w:highlight w:val="lightGray"/>
+        </w:rPr>
+        <w:tab/>
+      </w:r>
+      <w:r>
+        <w:rPr>
+          <w:rFonts w:ascii="NSimSun" w:hAnsi="NSimSun" w:cs="NSimSun"/>
+          <w:color w:val="2B91AF"/>
+          <w:kern w:val="0"/>
+          <w:sz w:val="19"/>
+          <w:szCs w:val="19"/>
+          <w:highlight w:val="lightGray"/>
+        </w:rPr>
+        <w:t>String</w:t>
+      </w:r>
+      <w:r>
+        <w:rPr>
+          <w:rFonts w:ascii="NSimSun" w:hAnsi="NSimSun" w:cs="NSimSun"/>
+          <w:color w:val="323232"/>
+          <w:kern w:val="0"/>
+          <w:sz w:val="19"/>
+          <w:szCs w:val="19"/>
+          <w:highlight w:val="lightGray"/>
+        </w:rPr>
+        <w:t xml:space="preserve">^ </w:t>
+      </w:r>
+      <w:proofErr w:type="spellStart"/>
+      <w:r>
+        <w:rPr>
+          <w:rFonts w:ascii="NSimSun" w:hAnsi="NSimSun" w:cs="NSimSun"/>
+          <w:color w:val="000000"/>
+          <w:kern w:val="0"/>
+          <w:sz w:val="19"/>
+          <w:szCs w:val="19"/>
+          <w:highlight w:val="lightGray"/>
+        </w:rPr>
+        <w:t>sValue</w:t>
+      </w:r>
+      <w:proofErr w:type="spellEnd"/>
+      <w:r>
+        <w:rPr>
+          <w:rFonts w:ascii="NSimSun" w:hAnsi="NSimSun" w:cs="NSimSun"/>
+          <w:color w:val="323232"/>
+          <w:kern w:val="0"/>
+          <w:sz w:val="19"/>
+          <w:szCs w:val="19"/>
+          <w:highlight w:val="lightGray"/>
+        </w:rPr>
+        <w:t xml:space="preserve"> = </w:t>
+      </w:r>
+      <w:proofErr w:type="spellStart"/>
+      <w:r>
+        <w:rPr>
+          <w:rFonts w:ascii="NSimSun" w:hAnsi="NSimSun" w:cs="NSimSun"/>
+          <w:color w:val="000000"/>
+          <w:kern w:val="0"/>
+          <w:sz w:val="19"/>
+          <w:szCs w:val="19"/>
+          <w:highlight w:val="lightGray"/>
+        </w:rPr>
+        <w:t>viewRow</w:t>
+      </w:r>
+      <w:proofErr w:type="spellEnd"/>
+      <w:r>
+        <w:rPr>
+          <w:rFonts w:ascii="NSimSun" w:hAnsi="NSimSun" w:cs="NSimSun"/>
+          <w:color w:val="323232"/>
+          <w:kern w:val="0"/>
+          <w:sz w:val="19"/>
+          <w:szCs w:val="19"/>
+          <w:highlight w:val="lightGray"/>
+        </w:rPr>
+        <w:t>-&gt;</w:t>
+      </w:r>
+      <w:proofErr w:type="gramStart"/>
+      <w:r>
+        <w:rPr>
+          <w:rFonts w:ascii="NSimSun" w:hAnsi="NSimSun" w:cs="NSimSun"/>
+          <w:color w:val="000000"/>
+          <w:kern w:val="0"/>
+          <w:sz w:val="19"/>
+          <w:szCs w:val="19"/>
+          <w:highlight w:val="lightGray"/>
+        </w:rPr>
+        <w:t>Cells</w:t>
+      </w:r>
+      <w:r>
+        <w:rPr>
+          <w:rFonts w:ascii="NSimSun" w:hAnsi="NSimSun" w:cs="NSimSun"/>
+          <w:color w:val="323232"/>
+          <w:kern w:val="0"/>
+          <w:sz w:val="19"/>
+          <w:szCs w:val="19"/>
+          <w:highlight w:val="lightGray"/>
+        </w:rPr>
+        <w:t>[</w:t>
+      </w:r>
+      <w:proofErr w:type="gramEnd"/>
+      <w:r>
+        <w:rPr>
+          <w:rFonts w:ascii="NSimSun" w:hAnsi="NSimSun" w:cs="NSimSun"/>
+          <w:color w:val="6F008A"/>
+          <w:kern w:val="0"/>
+          <w:sz w:val="19"/>
+          <w:szCs w:val="19"/>
+          <w:highlight w:val="lightGray"/>
+        </w:rPr>
+        <w:t>COL_VALUE</w:t>
+      </w:r>
+      <w:r>
+        <w:rPr>
+          <w:rFonts w:ascii="NSimSun" w:hAnsi="NSimSun" w:cs="NSimSun"/>
+          <w:color w:val="323232"/>
+          <w:kern w:val="0"/>
+          <w:sz w:val="19"/>
+          <w:szCs w:val="19"/>
+          <w:highlight w:val="lightGray"/>
+        </w:rPr>
+        <w:t>]-&gt;</w:t>
+      </w:r>
+      <w:r>
+        <w:rPr>
+          <w:rFonts w:ascii="NSimSun" w:hAnsi="NSimSun" w:cs="NSimSun"/>
+          <w:color w:val="000000"/>
+          <w:kern w:val="0"/>
+          <w:sz w:val="19"/>
+          <w:szCs w:val="19"/>
+          <w:highlight w:val="lightGray"/>
+        </w:rPr>
+        <w:t>Value</w:t>
+      </w:r>
+      <w:r>
+        <w:rPr>
+          <w:rFonts w:ascii="NSimSun" w:hAnsi="NSimSun" w:cs="NSimSun"/>
+          <w:color w:val="323232"/>
+          <w:kern w:val="0"/>
+          <w:sz w:val="19"/>
+          <w:szCs w:val="19"/>
+          <w:highlight w:val="lightGray"/>
+        </w:rPr>
+        <w:t>-&gt;</w:t>
+      </w:r>
+      <w:proofErr w:type="spellStart"/>
+      <w:r>
+        <w:rPr>
+          <w:rFonts w:ascii="NSimSun" w:hAnsi="NSimSun" w:cs="NSimSun"/>
+          <w:color w:val="000000"/>
+          <w:kern w:val="0"/>
+          <w:sz w:val="19"/>
+          <w:szCs w:val="19"/>
+          <w:highlight w:val="lightGray"/>
+        </w:rPr>
+        <w:t>ToString</w:t>
+      </w:r>
+      <w:proofErr w:type="spellEnd"/>
+      <w:r>
+        <w:rPr>
+          <w:rFonts w:ascii="NSimSun" w:hAnsi="NSimSun" w:cs="NSimSun"/>
+          <w:color w:val="323232"/>
+          <w:kern w:val="0"/>
+          <w:sz w:val="19"/>
+          <w:szCs w:val="19"/>
+          <w:highlight w:val="lightGray"/>
+        </w:rPr>
+        <w:t>();</w:t>
+      </w:r>
+    </w:p>
+    <w:p>
+      <w:pPr>
+        <w:autoSpaceDE w:val="0"/>
+        <w:autoSpaceDN w:val="0"/>
+        <w:adjustRightInd w:val="0"/>
+        <w:jc w:val="left"/>
+        <w:rPr>
+          <w:rFonts w:ascii="NSimSun" w:hAnsi="NSimSun" w:cs="NSimSun"/>
+          <w:color w:val="323232"/>
+          <w:kern w:val="0"/>
+          <w:sz w:val="19"/>
+          <w:szCs w:val="19"/>
+          <w:highlight w:val="lightGray"/>
+        </w:rPr>
+      </w:pPr>
+      <w:r>
+        <w:rPr>
+          <w:rFonts w:ascii="NSimSun" w:hAnsi="NSimSun" w:cs="NSimSun"/>
+          <w:color w:val="323232"/>
+          <w:kern w:val="0"/>
+          <w:sz w:val="19"/>
+          <w:szCs w:val="19"/>
+          <w:highlight w:val="lightGray"/>
+        </w:rPr>
+        <w:lastRenderedPageBreak/>
+        <w:tab/>
+      </w:r>
+      <w:r>
+        <w:rPr>
+          <w:rFonts w:ascii="NSimSun" w:hAnsi="NSimSun" w:cs="NSimSun"/>
+          <w:color w:val="323232"/>
+          <w:kern w:val="0"/>
+          <w:sz w:val="19"/>
+          <w:szCs w:val="19"/>
+          <w:highlight w:val="lightGray"/>
+        </w:rPr>
+        <w:tab/>
+      </w:r>
+      <w:r>
+        <w:rPr>
+          <w:rFonts w:ascii="NSimSun" w:hAnsi="NSimSun" w:cs="NSimSun"/>
+          <w:color w:val="2B91AF"/>
+          <w:kern w:val="0"/>
+          <w:sz w:val="19"/>
+          <w:szCs w:val="19"/>
+          <w:highlight w:val="lightGray"/>
+        </w:rPr>
+        <w:t>UInt32</w:t>
+      </w:r>
+      <w:r>
+        <w:rPr>
+          <w:rFonts w:ascii="NSimSun" w:hAnsi="NSimSun" w:cs="NSimSun"/>
+          <w:color w:val="323232"/>
+          <w:kern w:val="0"/>
+          <w:sz w:val="19"/>
+          <w:szCs w:val="19"/>
+          <w:highlight w:val="lightGray"/>
+        </w:rPr>
+        <w:t xml:space="preserve"> </w:t>
+      </w:r>
+      <w:r>
+        <w:rPr>
+          <w:rFonts w:ascii="NSimSun" w:hAnsi="NSimSun" w:cs="NSimSun"/>
+          <w:color w:val="000000"/>
+          <w:kern w:val="0"/>
+          <w:sz w:val="19"/>
+          <w:szCs w:val="19"/>
+          <w:highlight w:val="lightGray"/>
+        </w:rPr>
+        <w:t>value</w:t>
+      </w:r>
+      <w:r>
+        <w:rPr>
+          <w:rFonts w:ascii="NSimSun" w:hAnsi="NSimSun" w:cs="NSimSun"/>
+          <w:color w:val="323232"/>
+          <w:kern w:val="0"/>
+          <w:sz w:val="19"/>
+          <w:szCs w:val="19"/>
+          <w:highlight w:val="lightGray"/>
+        </w:rPr>
+        <w:t>;</w:t>
+      </w:r>
+    </w:p>
+    <w:p>
+      <w:pPr>
+        <w:autoSpaceDE w:val="0"/>
+        <w:autoSpaceDN w:val="0"/>
+        <w:adjustRightInd w:val="0"/>
+        <w:jc w:val="left"/>
+        <w:rPr>
+          <w:rFonts w:ascii="NSimSun" w:hAnsi="NSimSun" w:cs="NSimSun"/>
+          <w:color w:val="323232"/>
+          <w:kern w:val="0"/>
+          <w:sz w:val="19"/>
+          <w:szCs w:val="19"/>
+          <w:highlight w:val="lightGray"/>
+        </w:rPr>
+      </w:pPr>
+      <w:r>
+        <w:rPr>
+          <w:rFonts w:ascii="NSimSun" w:hAnsi="NSimSun" w:cs="NSimSun"/>
+          <w:color w:val="323232"/>
+          <w:kern w:val="0"/>
+          <w:sz w:val="19"/>
+          <w:szCs w:val="19"/>
+          <w:highlight w:val="lightGray"/>
+        </w:rPr>
+        <w:tab/>
+      </w:r>
+      <w:r>
+        <w:rPr>
+          <w:rFonts w:ascii="NSimSun" w:hAnsi="NSimSun" w:cs="NSimSun"/>
+          <w:color w:val="323232"/>
+          <w:kern w:val="0"/>
+          <w:sz w:val="19"/>
+          <w:szCs w:val="19"/>
+          <w:highlight w:val="lightGray"/>
+        </w:rPr>
+        <w:tab/>
+      </w:r>
+      <w:proofErr w:type="gramStart"/>
+      <w:r>
+        <w:rPr>
+          <w:rFonts w:ascii="NSimSun" w:hAnsi="NSimSun" w:cs="NSimSun"/>
+          <w:color w:val="0000FF"/>
+          <w:kern w:val="0"/>
+          <w:sz w:val="19"/>
+          <w:szCs w:val="19"/>
+          <w:highlight w:val="lightGray"/>
+        </w:rPr>
+        <w:t>if</w:t>
+      </w:r>
+      <w:proofErr w:type="gramEnd"/>
+      <w:r>
+        <w:rPr>
+          <w:rFonts w:ascii="NSimSun" w:hAnsi="NSimSun" w:cs="NSimSun"/>
+          <w:color w:val="323232"/>
+          <w:kern w:val="0"/>
+          <w:sz w:val="19"/>
+          <w:szCs w:val="19"/>
+          <w:highlight w:val="lightGray"/>
+        </w:rPr>
+        <w:t xml:space="preserve"> (</w:t>
+      </w:r>
+      <w:proofErr w:type="spellStart"/>
+      <w:r>
+        <w:rPr>
+          <w:rFonts w:ascii="NSimSun" w:hAnsi="NSimSun" w:cs="NSimSun"/>
+          <w:color w:val="000000"/>
+          <w:kern w:val="0"/>
+          <w:sz w:val="19"/>
+          <w:szCs w:val="19"/>
+          <w:highlight w:val="lightGray"/>
+        </w:rPr>
+        <w:t>mDataGridView</w:t>
+      </w:r>
+      <w:proofErr w:type="spellEnd"/>
+      <w:r>
+        <w:rPr>
+          <w:rFonts w:ascii="NSimSun" w:hAnsi="NSimSun" w:cs="NSimSun"/>
+          <w:color w:val="323232"/>
+          <w:kern w:val="0"/>
+          <w:sz w:val="19"/>
+          <w:szCs w:val="19"/>
+          <w:highlight w:val="lightGray"/>
+        </w:rPr>
+        <w:t>-&gt;</w:t>
+      </w:r>
+      <w:proofErr w:type="spellStart"/>
+      <w:r>
+        <w:rPr>
+          <w:rFonts w:ascii="NSimSun" w:hAnsi="NSimSun" w:cs="NSimSun"/>
+          <w:color w:val="000000"/>
+          <w:kern w:val="0"/>
+          <w:sz w:val="19"/>
+          <w:szCs w:val="19"/>
+          <w:highlight w:val="lightGray"/>
+        </w:rPr>
+        <w:t>hexStyle</w:t>
+      </w:r>
+      <w:proofErr w:type="spellEnd"/>
+      <w:r>
+        <w:rPr>
+          <w:rFonts w:ascii="NSimSun" w:hAnsi="NSimSun" w:cs="NSimSun"/>
+          <w:color w:val="323232"/>
+          <w:kern w:val="0"/>
+          <w:sz w:val="19"/>
+          <w:szCs w:val="19"/>
+          <w:highlight w:val="lightGray"/>
+        </w:rPr>
+        <w:t>) {</w:t>
+      </w:r>
+    </w:p>
+    <w:p>
+      <w:pPr>
+        <w:autoSpaceDE w:val="0"/>
+        <w:autoSpaceDN w:val="0"/>
+        <w:adjustRightInd w:val="0"/>
+        <w:jc w:val="left"/>
+        <w:rPr>
+          <w:rFonts w:ascii="NSimSun" w:hAnsi="NSimSun" w:cs="NSimSun"/>
+          <w:color w:val="323232"/>
+          <w:kern w:val="0"/>
+          <w:sz w:val="19"/>
+          <w:szCs w:val="19"/>
+          <w:highlight w:val="lightGray"/>
+        </w:rPr>
+      </w:pPr>
+      <w:r>
+        <w:rPr>
+          <w:rFonts w:ascii="NSimSun" w:hAnsi="NSimSun" w:cs="NSimSun"/>
+          <w:color w:val="323232"/>
+          <w:kern w:val="0"/>
+          <w:sz w:val="19"/>
+          <w:szCs w:val="19"/>
+          <w:highlight w:val="lightGray"/>
+        </w:rPr>
+        <w:tab/>
+      </w:r>
+      <w:r>
+        <w:rPr>
+          <w:rFonts w:ascii="NSimSun" w:hAnsi="NSimSun" w:cs="NSimSun"/>
+          <w:color w:val="323232"/>
+          <w:kern w:val="0"/>
+          <w:sz w:val="19"/>
+          <w:szCs w:val="19"/>
+          <w:highlight w:val="lightGray"/>
+        </w:rPr>
+        <w:tab/>
+      </w:r>
+      <w:r>
+        <w:rPr>
+          <w:rFonts w:ascii="NSimSun" w:hAnsi="NSimSun" w:cs="NSimSun"/>
+          <w:color w:val="323232"/>
+          <w:kern w:val="0"/>
+          <w:sz w:val="19"/>
+          <w:szCs w:val="19"/>
+          <w:highlight w:val="lightGray"/>
+        </w:rPr>
+        <w:tab/>
+      </w:r>
+      <w:proofErr w:type="gramStart"/>
+      <w:r>
+        <w:rPr>
+          <w:rFonts w:ascii="NSimSun" w:hAnsi="NSimSun" w:cs="NSimSun"/>
+          <w:color w:val="000000"/>
+          <w:kern w:val="0"/>
+          <w:sz w:val="19"/>
+          <w:szCs w:val="19"/>
+          <w:highlight w:val="lightGray"/>
+        </w:rPr>
+        <w:t>value</w:t>
+      </w:r>
+      <w:proofErr w:type="gramEnd"/>
+      <w:r>
+        <w:rPr>
+          <w:rFonts w:ascii="NSimSun" w:hAnsi="NSimSun" w:cs="NSimSun"/>
+          <w:color w:val="323232"/>
+          <w:kern w:val="0"/>
+          <w:sz w:val="19"/>
+          <w:szCs w:val="19"/>
+          <w:highlight w:val="lightGray"/>
+        </w:rPr>
+        <w:t xml:space="preserve"> = </w:t>
+      </w:r>
+      <w:r>
+        <w:rPr>
+          <w:rFonts w:ascii="NSimSun" w:hAnsi="NSimSun" w:cs="NSimSun"/>
+          <w:color w:val="2B91AF"/>
+          <w:kern w:val="0"/>
+          <w:sz w:val="19"/>
+          <w:szCs w:val="19"/>
+          <w:highlight w:val="lightGray"/>
+        </w:rPr>
+        <w:t>UInt32</w:t>
+      </w:r>
+      <w:r>
+        <w:rPr>
+          <w:rFonts w:ascii="NSimSun" w:hAnsi="NSimSun" w:cs="NSimSun"/>
+          <w:color w:val="323232"/>
+          <w:kern w:val="0"/>
+          <w:sz w:val="19"/>
+          <w:szCs w:val="19"/>
+          <w:highlight w:val="lightGray"/>
+        </w:rPr>
+        <w:t>::</w:t>
+      </w:r>
+      <w:r>
+        <w:rPr>
+          <w:rFonts w:ascii="NSimSun" w:hAnsi="NSimSun" w:cs="NSimSun"/>
+          <w:color w:val="000000"/>
+          <w:kern w:val="0"/>
+          <w:sz w:val="19"/>
+          <w:szCs w:val="19"/>
+          <w:highlight w:val="lightGray"/>
+        </w:rPr>
+        <w:t>Parse</w:t>
+      </w:r>
+      <w:r>
+        <w:rPr>
+          <w:rFonts w:ascii="NSimSun" w:hAnsi="NSimSun" w:cs="NSimSun"/>
+          <w:color w:val="323232"/>
+          <w:kern w:val="0"/>
+          <w:sz w:val="19"/>
+          <w:szCs w:val="19"/>
+          <w:highlight w:val="lightGray"/>
+        </w:rPr>
+        <w:t>(</w:t>
+      </w:r>
+      <w:proofErr w:type="spellStart"/>
+      <w:r>
+        <w:rPr>
+          <w:rFonts w:ascii="NSimSun" w:hAnsi="NSimSun" w:cs="NSimSun"/>
+          <w:color w:val="000000"/>
+          <w:kern w:val="0"/>
+          <w:sz w:val="19"/>
+          <w:szCs w:val="19"/>
+          <w:highlight w:val="lightGray"/>
+        </w:rPr>
+        <w:t>sValue</w:t>
+      </w:r>
+      <w:proofErr w:type="spellEnd"/>
+      <w:r>
+        <w:rPr>
+          <w:rFonts w:ascii="NSimSun" w:hAnsi="NSimSun" w:cs="NSimSun"/>
+          <w:color w:val="323232"/>
+          <w:kern w:val="0"/>
+          <w:sz w:val="19"/>
+          <w:szCs w:val="19"/>
+          <w:highlight w:val="lightGray"/>
+        </w:rPr>
+        <w:t xml:space="preserve">, </w:t>
+      </w:r>
+      <w:proofErr w:type="spellStart"/>
+      <w:r>
+        <w:rPr>
+          <w:rFonts w:ascii="NSimSun" w:hAnsi="NSimSun" w:cs="NSimSun"/>
+          <w:color w:val="2B91AF"/>
+          <w:kern w:val="0"/>
+          <w:sz w:val="19"/>
+          <w:szCs w:val="19"/>
+          <w:highlight w:val="lightGray"/>
+        </w:rPr>
+        <w:t>NumberStyles</w:t>
+      </w:r>
+      <w:proofErr w:type="spellEnd"/>
+      <w:r>
+        <w:rPr>
+          <w:rFonts w:ascii="NSimSun" w:hAnsi="NSimSun" w:cs="NSimSun"/>
+          <w:color w:val="323232"/>
+          <w:kern w:val="0"/>
+          <w:sz w:val="19"/>
+          <w:szCs w:val="19"/>
+          <w:highlight w:val="lightGray"/>
+        </w:rPr>
+        <w:t>::</w:t>
+      </w:r>
+      <w:proofErr w:type="spellStart"/>
+      <w:r>
+        <w:rPr>
+          <w:rFonts w:ascii="NSimSun" w:hAnsi="NSimSun" w:cs="NSimSun"/>
+          <w:color w:val="2F4F4F"/>
+          <w:kern w:val="0"/>
+          <w:sz w:val="19"/>
+          <w:szCs w:val="19"/>
+          <w:highlight w:val="lightGray"/>
+        </w:rPr>
+        <w:t>HexNumber</w:t>
+      </w:r>
+      <w:proofErr w:type="spellEnd"/>
+      <w:r>
+        <w:rPr>
+          <w:rFonts w:ascii="NSimSun" w:hAnsi="NSimSun" w:cs="NSimSun"/>
+          <w:color w:val="323232"/>
+          <w:kern w:val="0"/>
+          <w:sz w:val="19"/>
+          <w:szCs w:val="19"/>
+          <w:highlight w:val="lightGray"/>
+        </w:rPr>
+        <w:t>);</w:t>
+      </w:r>
+    </w:p>
+    <w:p>
+      <w:pPr>
+        <w:autoSpaceDE w:val="0"/>
+        <w:autoSpaceDN w:val="0"/>
+        <w:adjustRightInd w:val="0"/>
+        <w:jc w:val="left"/>
+        <w:rPr>
+          <w:rFonts w:ascii="NSimSun" w:hAnsi="NSimSun" w:cs="NSimSun"/>
+          <w:color w:val="323232"/>
+          <w:kern w:val="0"/>
+          <w:sz w:val="19"/>
+          <w:szCs w:val="19"/>
+          <w:highlight w:val="lightGray"/>
+        </w:rPr>
+      </w:pPr>
+      <w:r>
+        <w:rPr>
+          <w:rFonts w:ascii="NSimSun" w:hAnsi="NSimSun" w:cs="NSimSun"/>
+          <w:color w:val="323232"/>
+          <w:kern w:val="0"/>
+          <w:sz w:val="19"/>
+          <w:szCs w:val="19"/>
+          <w:highlight w:val="lightGray"/>
+        </w:rPr>
+        <w:tab/>
+      </w:r>
+      <w:r>
+        <w:rPr>
+          <w:rFonts w:ascii="NSimSun" w:hAnsi="NSimSun" w:cs="NSimSun"/>
+          <w:color w:val="323232"/>
+          <w:kern w:val="0"/>
+          <w:sz w:val="19"/>
+          <w:szCs w:val="19"/>
+          <w:highlight w:val="lightGray"/>
+        </w:rPr>
+        <w:tab/>
+        <w:t xml:space="preserve">} </w:t>
+      </w:r>
+      <w:r>
+        <w:rPr>
+          <w:rFonts w:ascii="NSimSun" w:hAnsi="NSimSun" w:cs="NSimSun"/>
+          <w:color w:val="0000FF"/>
+          <w:kern w:val="0"/>
+          <w:sz w:val="19"/>
+          <w:szCs w:val="19"/>
+          <w:highlight w:val="lightGray"/>
+        </w:rPr>
+        <w:t>else</w:t>
+      </w:r>
+      <w:r>
+        <w:rPr>
+          <w:rFonts w:ascii="NSimSun" w:hAnsi="NSimSun" w:cs="NSimSun"/>
+          <w:color w:val="323232"/>
+          <w:kern w:val="0"/>
+          <w:sz w:val="19"/>
+          <w:szCs w:val="19"/>
+          <w:highlight w:val="lightGray"/>
+        </w:rPr>
+        <w:t xml:space="preserve"> {</w:t>
+      </w:r>
+    </w:p>
+    <w:p>
+      <w:pPr>
+        <w:autoSpaceDE w:val="0"/>
+        <w:autoSpaceDN w:val="0"/>
+        <w:adjustRightInd w:val="0"/>
+        <w:jc w:val="left"/>
+        <w:rPr>
+          <w:rFonts w:ascii="NSimSun" w:hAnsi="NSimSun" w:cs="NSimSun"/>
+          <w:color w:val="323232"/>
+          <w:kern w:val="0"/>
+          <w:sz w:val="19"/>
+          <w:szCs w:val="19"/>
+          <w:highlight w:val="lightGray"/>
+        </w:rPr>
+      </w:pPr>
+      <w:r>
+        <w:rPr>
+          <w:rFonts w:ascii="NSimSun" w:hAnsi="NSimSun" w:cs="NSimSun"/>
+          <w:color w:val="323232"/>
+          <w:kern w:val="0"/>
+          <w:sz w:val="19"/>
+          <w:szCs w:val="19"/>
+          <w:highlight w:val="lightGray"/>
+        </w:rPr>
+        <w:tab/>
+      </w:r>
+      <w:r>
+        <w:rPr>
+          <w:rFonts w:ascii="NSimSun" w:hAnsi="NSimSun" w:cs="NSimSun"/>
+          <w:color w:val="323232"/>
+          <w:kern w:val="0"/>
+          <w:sz w:val="19"/>
+          <w:szCs w:val="19"/>
+          <w:highlight w:val="lightGray"/>
+        </w:rPr>
+        <w:tab/>
+      </w:r>
+      <w:r>
+        <w:rPr>
+          <w:rFonts w:ascii="NSimSun" w:hAnsi="NSimSun" w:cs="NSimSun"/>
+          <w:color w:val="323232"/>
+          <w:kern w:val="0"/>
+          <w:sz w:val="19"/>
+          <w:szCs w:val="19"/>
+          <w:highlight w:val="lightGray"/>
+        </w:rPr>
+        <w:tab/>
+      </w:r>
+      <w:proofErr w:type="gramStart"/>
+      <w:r>
+        <w:rPr>
+          <w:rFonts w:ascii="NSimSun" w:hAnsi="NSimSun" w:cs="NSimSun"/>
+          <w:color w:val="000000"/>
+          <w:kern w:val="0"/>
+          <w:sz w:val="19"/>
+          <w:szCs w:val="19"/>
+          <w:highlight w:val="lightGray"/>
+        </w:rPr>
+        <w:t>value</w:t>
+      </w:r>
+      <w:proofErr w:type="gramEnd"/>
+      <w:r>
+        <w:rPr>
+          <w:rFonts w:ascii="NSimSun" w:hAnsi="NSimSun" w:cs="NSimSun"/>
+          <w:color w:val="323232"/>
+          <w:kern w:val="0"/>
+          <w:sz w:val="19"/>
+          <w:szCs w:val="19"/>
+          <w:highlight w:val="lightGray"/>
+        </w:rPr>
+        <w:t xml:space="preserve"> = </w:t>
+      </w:r>
+      <w:r>
+        <w:rPr>
+          <w:rFonts w:ascii="NSimSun" w:hAnsi="NSimSun" w:cs="NSimSun"/>
+          <w:color w:val="2B91AF"/>
+          <w:kern w:val="0"/>
+          <w:sz w:val="19"/>
+          <w:szCs w:val="19"/>
+          <w:highlight w:val="lightGray"/>
+        </w:rPr>
+        <w:t>UInt32</w:t>
+      </w:r>
+      <w:r>
+        <w:rPr>
+          <w:rFonts w:ascii="NSimSun" w:hAnsi="NSimSun" w:cs="NSimSun"/>
+          <w:color w:val="323232"/>
+          <w:kern w:val="0"/>
+          <w:sz w:val="19"/>
+          <w:szCs w:val="19"/>
+          <w:highlight w:val="lightGray"/>
+        </w:rPr>
+        <w:t>::</w:t>
+      </w:r>
+      <w:r>
+        <w:rPr>
+          <w:rFonts w:ascii="NSimSun" w:hAnsi="NSimSun" w:cs="NSimSun"/>
+          <w:color w:val="000000"/>
+          <w:kern w:val="0"/>
+          <w:sz w:val="19"/>
+          <w:szCs w:val="19"/>
+          <w:highlight w:val="lightGray"/>
+        </w:rPr>
+        <w:t>Parse</w:t>
+      </w:r>
+      <w:r>
+        <w:rPr>
+          <w:rFonts w:ascii="NSimSun" w:hAnsi="NSimSun" w:cs="NSimSun"/>
+          <w:color w:val="323232"/>
+          <w:kern w:val="0"/>
+          <w:sz w:val="19"/>
+          <w:szCs w:val="19"/>
+          <w:highlight w:val="lightGray"/>
+        </w:rPr>
+        <w:t>(</w:t>
+      </w:r>
+      <w:proofErr w:type="spellStart"/>
+      <w:r>
+        <w:rPr>
+          <w:rFonts w:ascii="NSimSun" w:hAnsi="NSimSun" w:cs="NSimSun"/>
+          <w:color w:val="000000"/>
+          <w:kern w:val="0"/>
+          <w:sz w:val="19"/>
+          <w:szCs w:val="19"/>
+          <w:highlight w:val="lightGray"/>
+        </w:rPr>
+        <w:t>sValue</w:t>
+      </w:r>
+      <w:proofErr w:type="spellEnd"/>
+      <w:r>
+        <w:rPr>
+          <w:rFonts w:ascii="NSimSun" w:hAnsi="NSimSun" w:cs="NSimSun"/>
+          <w:color w:val="323232"/>
+          <w:kern w:val="0"/>
+          <w:sz w:val="19"/>
+          <w:szCs w:val="19"/>
+          <w:highlight w:val="lightGray"/>
+        </w:rPr>
+        <w:t>);</w:t>
+      </w:r>
+    </w:p>
+    <w:p>
+      <w:pPr>
+        <w:autoSpaceDE w:val="0"/>
+        <w:autoSpaceDN w:val="0"/>
+        <w:adjustRightInd w:val="0"/>
+        <w:jc w:val="left"/>
+        <w:rPr>
+          <w:rFonts w:ascii="NSimSun" w:hAnsi="NSimSun" w:cs="NSimSun"/>
+          <w:color w:val="323232"/>
+          <w:kern w:val="0"/>
+          <w:sz w:val="19"/>
+          <w:szCs w:val="19"/>
+          <w:highlight w:val="lightGray"/>
+        </w:rPr>
+      </w:pPr>
+      <w:r>
+        <w:rPr>
+          <w:rFonts w:ascii="NSimSun" w:hAnsi="NSimSun" w:cs="NSimSun"/>
+          <w:color w:val="323232"/>
+          <w:kern w:val="0"/>
+          <w:sz w:val="19"/>
+          <w:szCs w:val="19"/>
+          <w:highlight w:val="lightGray"/>
+        </w:rPr>
+        <w:tab/>
+      </w:r>
+      <w:r>
+        <w:rPr>
+          <w:rFonts w:ascii="NSimSun" w:hAnsi="NSimSun" w:cs="NSimSun"/>
+          <w:color w:val="323232"/>
+          <w:kern w:val="0"/>
+          <w:sz w:val="19"/>
+          <w:szCs w:val="19"/>
+          <w:highlight w:val="lightGray"/>
+        </w:rPr>
+        <w:tab/>
         <w:t>}</w:t>
       </w:r>
     </w:p>
+    <w:p/>
     <w:sectPr>
       <w:pgSz w:w="11906" w:h="16838"/>
       <w:pgMar w:top="1440" w:right="1800" w:bottom="1440" w:left="1800" w:header="851" w:footer="992" w:gutter="0"/>
@@ -6012,6 +8119,44 @@
     </w:sectPr>
   </w:body>
 </w:document>
+</file>
+
+<file path=word/endnotes.xml><?xml version="1.0" encoding="utf-8"?>
+<w:endnotes xmlns:wpc="http://schemas.microsoft.com/office/word/2010/wordprocessingCanvas" xmlns:mc="http://schemas.openxmlformats.org/markup-compatibility/2006" xmlns:o="urn:schemas-microsoft-com:office:office" xmlns:r="http://schemas.openxmlformats.org/officeDocument/2006/relationships" xmlns:m="http://schemas.openxmlformats.org/officeDocument/2006/math" xmlns:v="urn:schemas-microsoft-com:vml" xmlns:wp14="http://schemas.microsoft.com/office/word/2010/wordprocessingDrawing" xmlns:wp="http://schemas.openxmlformats.org/drawingml/2006/wordprocessingDrawing" xmlns:w10="urn:schemas-microsoft-com:office:word" xmlns:w="http://schemas.openxmlformats.org/wordprocessingml/2006/main" xmlns:w14="http://schemas.microsoft.com/office/word/2010/wordml" xmlns:wpg="http://schemas.microsoft.com/office/word/2010/wordprocessingGroup" xmlns:wpi="http://schemas.microsoft.com/office/word/2010/wordprocessingInk" xmlns:wne="http://schemas.microsoft.com/office/word/2006/wordml" xmlns:wps="http://schemas.microsoft.com/office/word/2010/wordprocessingShape" mc:Ignorable="w14 wp14">
+  <w:endnote w:type="separator" w:id="-1">
+    <w:p>
+      <w:r>
+        <w:separator/>
+      </w:r>
+    </w:p>
+  </w:endnote>
+  <w:endnote w:type="continuationSeparator" w:id="0">
+    <w:p>
+      <w:r>
+        <w:continuationSeparator/>
+      </w:r>
+    </w:p>
+  </w:endnote>
+</w:endnotes>
+</file>
+
+<file path=word/footnotes.xml><?xml version="1.0" encoding="utf-8"?>
+<w:footnotes xmlns:wpc="http://schemas.microsoft.com/office/word/2010/wordprocessingCanvas" xmlns:mc="http://schemas.openxmlformats.org/markup-compatibility/2006" xmlns:o="urn:schemas-microsoft-com:office:office" xmlns:r="http://schemas.openxmlformats.org/officeDocument/2006/relationships" xmlns:m="http://schemas.openxmlformats.org/officeDocument/2006/math" xmlns:v="urn:schemas-microsoft-com:vml" xmlns:wp14="http://schemas.microsoft.com/office/word/2010/wordprocessingDrawing" xmlns:wp="http://schemas.openxmlformats.org/drawingml/2006/wordprocessingDrawing" xmlns:w10="urn:schemas-microsoft-com:office:word" xmlns:w="http://schemas.openxmlformats.org/wordprocessingml/2006/main" xmlns:w14="http://schemas.microsoft.com/office/word/2010/wordml" xmlns:wpg="http://schemas.microsoft.com/office/word/2010/wordprocessingGroup" xmlns:wpi="http://schemas.microsoft.com/office/word/2010/wordprocessingInk" xmlns:wne="http://schemas.microsoft.com/office/word/2006/wordml" xmlns:wps="http://schemas.microsoft.com/office/word/2010/wordprocessingShape" mc:Ignorable="w14 wp14">
+  <w:footnote w:type="separator" w:id="-1">
+    <w:p>
+      <w:r>
+        <w:separator/>
+      </w:r>
+    </w:p>
+  </w:footnote>
+  <w:footnote w:type="continuationSeparator" w:id="0">
+    <w:p>
+      <w:r>
+        <w:continuationSeparator/>
+      </w:r>
+    </w:p>
+  </w:footnote>
+</w:footnotes>
 </file>
 
 <file path=word/styles.xml><?xml version="1.0" encoding="utf-8"?>
@@ -6236,6 +8381,71 @@
       <w:kern w:val="44"/>
       <w:sz w:val="44"/>
       <w:szCs w:val="44"/>
+    </w:rPr>
+  </w:style>
+  <w:style w:type="paragraph" w:styleId="a3">
+    <w:name w:val="header"/>
+    <w:basedOn w:val="a"/>
+    <w:link w:val="Char"/>
+    <w:uiPriority w:val="99"/>
+    <w:unhideWhenUsed/>
+    <w:rsid w:val="001661EE"/>
+    <w:pPr>
+      <w:pBdr>
+        <w:bottom w:val="single" w:sz="6" w:space="1" w:color="auto"/>
+      </w:pBdr>
+      <w:tabs>
+        <w:tab w:val="center" w:pos="4153"/>
+        <w:tab w:val="right" w:pos="8306"/>
+      </w:tabs>
+      <w:snapToGrid w:val="0"/>
+      <w:jc w:val="center"/>
+    </w:pPr>
+    <w:rPr>
+      <w:sz w:val="18"/>
+      <w:szCs w:val="18"/>
+    </w:rPr>
+  </w:style>
+  <w:style w:type="character" w:customStyle="1" w:styleId="Char">
+    <w:name w:val="页眉 Char"/>
+    <w:basedOn w:val="a0"/>
+    <w:link w:val="a3"/>
+    <w:uiPriority w:val="99"/>
+    <w:rsid w:val="001661EE"/>
+    <w:rPr>
+      <w:sz w:val="18"/>
+      <w:szCs w:val="18"/>
+    </w:rPr>
+  </w:style>
+  <w:style w:type="paragraph" w:styleId="a4">
+    <w:name w:val="footer"/>
+    <w:basedOn w:val="a"/>
+    <w:link w:val="Char0"/>
+    <w:uiPriority w:val="99"/>
+    <w:unhideWhenUsed/>
+    <w:rsid w:val="001661EE"/>
+    <w:pPr>
+      <w:tabs>
+        <w:tab w:val="center" w:pos="4153"/>
+        <w:tab w:val="right" w:pos="8306"/>
+      </w:tabs>
+      <w:snapToGrid w:val="0"/>
+      <w:jc w:val="left"/>
+    </w:pPr>
+    <w:rPr>
+      <w:sz w:val="18"/>
+      <w:szCs w:val="18"/>
+    </w:rPr>
+  </w:style>
+  <w:style w:type="character" w:customStyle="1" w:styleId="Char0">
+    <w:name w:val="页脚 Char"/>
+    <w:basedOn w:val="a0"/>
+    <w:link w:val="a4"/>
+    <w:uiPriority w:val="99"/>
+    <w:rsid w:val="001661EE"/>
+    <w:rPr>
+      <w:sz w:val="18"/>
+      <w:szCs w:val="18"/>
     </w:rPr>
   </w:style>
 </w:styles>
@@ -6463,6 +8673,71 @@
       <w:kern w:val="44"/>
       <w:sz w:val="44"/>
       <w:szCs w:val="44"/>
+    </w:rPr>
+  </w:style>
+  <w:style w:type="paragraph" w:styleId="a3">
+    <w:name w:val="header"/>
+    <w:basedOn w:val="a"/>
+    <w:link w:val="Char"/>
+    <w:uiPriority w:val="99"/>
+    <w:unhideWhenUsed/>
+    <w:rsid w:val="001661EE"/>
+    <w:pPr>
+      <w:pBdr>
+        <w:bottom w:val="single" w:sz="6" w:space="1" w:color="auto"/>
+      </w:pBdr>
+      <w:tabs>
+        <w:tab w:val="center" w:pos="4153"/>
+        <w:tab w:val="right" w:pos="8306"/>
+      </w:tabs>
+      <w:snapToGrid w:val="0"/>
+      <w:jc w:val="center"/>
+    </w:pPr>
+    <w:rPr>
+      <w:sz w:val="18"/>
+      <w:szCs w:val="18"/>
+    </w:rPr>
+  </w:style>
+  <w:style w:type="character" w:customStyle="1" w:styleId="Char">
+    <w:name w:val="页眉 Char"/>
+    <w:basedOn w:val="a0"/>
+    <w:link w:val="a3"/>
+    <w:uiPriority w:val="99"/>
+    <w:rsid w:val="001661EE"/>
+    <w:rPr>
+      <w:sz w:val="18"/>
+      <w:szCs w:val="18"/>
+    </w:rPr>
+  </w:style>
+  <w:style w:type="paragraph" w:styleId="a4">
+    <w:name w:val="footer"/>
+    <w:basedOn w:val="a"/>
+    <w:link w:val="Char0"/>
+    <w:uiPriority w:val="99"/>
+    <w:unhideWhenUsed/>
+    <w:rsid w:val="001661EE"/>
+    <w:pPr>
+      <w:tabs>
+        <w:tab w:val="center" w:pos="4153"/>
+        <w:tab w:val="right" w:pos="8306"/>
+      </w:tabs>
+      <w:snapToGrid w:val="0"/>
+      <w:jc w:val="left"/>
+    </w:pPr>
+    <w:rPr>
+      <w:sz w:val="18"/>
+      <w:szCs w:val="18"/>
+    </w:rPr>
+  </w:style>
+  <w:style w:type="character" w:customStyle="1" w:styleId="Char0">
+    <w:name w:val="页脚 Char"/>
+    <w:basedOn w:val="a0"/>
+    <w:link w:val="a4"/>
+    <w:uiPriority w:val="99"/>
+    <w:rsid w:val="001661EE"/>
+    <w:rPr>
+      <w:sz w:val="18"/>
+      <w:szCs w:val="18"/>
     </w:rPr>
   </w:style>
 </w:styles>
@@ -6751,4 +9026,16 @@
   <a:objectDefaults/>
   <a:extraClrSchemeLst/>
 </a:theme>
+</file>
+
+<file path=customXml/item1.xml><?xml version="1.0" encoding="utf-8"?>
+<b:Sources xmlns:b="http://schemas.openxmlformats.org/officeDocument/2006/bibliography" xmlns="http://schemas.openxmlformats.org/officeDocument/2006/bibliography" SelectedStyle="\APA.XSL" StyleName="APA"/>
+</file>
+
+<file path=customXml/itemProps1.xml><?xml version="1.0" encoding="utf-8"?>
+<ds:datastoreItem xmlns:ds="http://schemas.openxmlformats.org/officeDocument/2006/customXml" ds:itemID="{3ED96AE5-09B7-407B-B0C9-1235CDEADFBB}">
+  <ds:schemaRefs>
+    <ds:schemaRef ds:uri="http://schemas.openxmlformats.org/officeDocument/2006/bibliography"/>
+  </ds:schemaRefs>
+</ds:datastoreItem>
 </file>
</xml_diff>